<commit_message>
Completada la documentación referente al uso de fsleyes
</commit_message>
<xml_diff>
--- a/Documentos/Webgrafía.docx
+++ b/Documentos/Webgrafía.docx
@@ -4,6 +4,9 @@
   <w:body>
     <w:p>
       <w:proofErr w:type="spellStart"/>
+      <w:r>
+        <w:t>Quz</w:t>
+      </w:r>
       <w:r>
         <w:t>Webgrafía</w:t>
       </w:r>
@@ -238,7 +241,27 @@
             <w:szCs w:val="26"/>
             <w:lang w:val="es-ES_tradnl"/>
           </w:rPr>
-          <w:t>https://fsl.fmrib.ox.ac.uk/fsl/fslwiki/FslInstallation/ShellSetup</w:t>
+          <w:t>https://fsl.fmrib.ox.ac.uk/fsl/fslwiki/FslInstallat</w:t>
+        </w:r>
+        <w:r>
+          <w:rPr>
+            <w:rStyle w:val="Hipervnculo"/>
+            <w:rFonts w:ascii="AppleSystemUIFont" w:hAnsi="AppleSystemUIFont" w:cs="AppleSystemUIFont"/>
+            <w:sz w:val="26"/>
+            <w:szCs w:val="26"/>
+            <w:lang w:val="es-ES_tradnl"/>
+          </w:rPr>
+          <w:t>i</w:t>
+        </w:r>
+        <w:r>
+          <w:rPr>
+            <w:rStyle w:val="Hipervnculo"/>
+            <w:rFonts w:ascii="AppleSystemUIFont" w:hAnsi="AppleSystemUIFont" w:cs="AppleSystemUIFont"/>
+            <w:sz w:val="26"/>
+            <w:szCs w:val="26"/>
+            <w:lang w:val="es-ES_tradnl"/>
+          </w:rPr>
+          <w:t>on/ShellSetup</w:t>
         </w:r>
       </w:hyperlink>
     </w:p>
@@ -473,7 +496,25 @@
             <w:sz w:val="26"/>
             <w:szCs w:val="26"/>
           </w:rPr>
-          <w:t>https://scriptingosx.com/2019/06/moving-to-zsh-part-2-configuration-files/</w:t>
+          <w:t>https://scriptingosx.com/2019/06/moving-to</w:t>
+        </w:r>
+        <w:r>
+          <w:rPr>
+            <w:rStyle w:val="Hipervnculo"/>
+            <w:rFonts w:ascii="AppleSystemUIFont" w:hAnsi="AppleSystemUIFont" w:cs="AppleSystemUIFont"/>
+            <w:sz w:val="26"/>
+            <w:szCs w:val="26"/>
+          </w:rPr>
+          <w:t>-</w:t>
+        </w:r>
+        <w:r>
+          <w:rPr>
+            <w:rStyle w:val="Hipervnculo"/>
+            <w:rFonts w:ascii="AppleSystemUIFont" w:hAnsi="AppleSystemUIFont" w:cs="AppleSystemUIFont"/>
+            <w:sz w:val="26"/>
+            <w:szCs w:val="26"/>
+          </w:rPr>
+          <w:t>zsh-part-2-configuration-files/</w:t>
         </w:r>
       </w:hyperlink>
     </w:p>
@@ -577,19 +618,7 @@
           <w:rPr>
             <w:rStyle w:val="Hipervnculo"/>
           </w:rPr>
-          <w:t>http</w:t>
-        </w:r>
-        <w:r>
-          <w:rPr>
-            <w:rStyle w:val="Hipervnculo"/>
-          </w:rPr>
-          <w:t>s</w:t>
-        </w:r>
-        <w:r>
-          <w:rPr>
-            <w:rStyle w:val="Hipervnculo"/>
-          </w:rPr>
-          <w:t>://github.com/ANTsX/ANTs/wiki/Compiling-ANTs-on-Linux-and-Mac-OS</w:t>
+          <w:t>https://github.com/ANTsX/ANTs/wiki/Compiling-ANTs-on-Linux-and-Mac-OS</w:t>
         </w:r>
       </w:hyperlink>
     </w:p>
@@ -635,27 +664,14 @@
       <w:r>
         <w:t xml:space="preserve">: </w:t>
       </w:r>
-      <w:r>
-        <w:fldChar w:fldCharType="begin"/>
-      </w:r>
-      <w:r>
-        <w:instrText xml:space="preserve"> HYPERLINK "http://stnava.github.io/ANTs/" </w:instrText>
-      </w:r>
-      <w:r>
-        <w:fldChar w:fldCharType="separate"/>
-      </w:r>
-      <w:r>
-        <w:rPr>
-          <w:rStyle w:val="Hipervnculo"/>
-        </w:rPr>
-        <w:t>http://stnava.github.io/ANTs/</w:t>
-      </w:r>
-      <w:r>
-        <w:rPr>
-          <w:rStyle w:val="Hipervnculo"/>
-        </w:rPr>
-        <w:fldChar w:fldCharType="end"/>
-      </w:r>
+      <w:hyperlink r:id="rId14" w:history="1">
+        <w:r>
+          <w:rPr>
+            <w:rStyle w:val="Hipervnculo"/>
+          </w:rPr>
+          <w:t>http://stnava.github.io/ANTs/</w:t>
+        </w:r>
+      </w:hyperlink>
     </w:p>
     <w:p/>
     <w:p>
@@ -678,12 +694,24 @@
       <w:r>
         <w:t xml:space="preserve">): </w:t>
       </w:r>
-      <w:hyperlink r:id="rId14" w:history="1">
-        <w:r>
-          <w:rPr>
-            <w:rStyle w:val="Hipervnculo"/>
-          </w:rPr>
-          <w:t>https://stackoverflow.com/questions/52531492/cmake-command-not-found-on-macos</w:t>
+      <w:hyperlink r:id="rId15" w:history="1">
+        <w:r>
+          <w:rPr>
+            <w:rStyle w:val="Hipervnculo"/>
+          </w:rPr>
+          <w:t>https://stackoverflow.c</w:t>
+        </w:r>
+        <w:r>
+          <w:rPr>
+            <w:rStyle w:val="Hipervnculo"/>
+          </w:rPr>
+          <w:t>o</w:t>
+        </w:r>
+        <w:r>
+          <w:rPr>
+            <w:rStyle w:val="Hipervnculo"/>
+          </w:rPr>
+          <w:t>m/questions/52531492/cmake-command-not-found-on-macos</w:t>
         </w:r>
       </w:hyperlink>
     </w:p>
@@ -700,7 +728,7 @@
       <w:r>
         <w:t xml:space="preserve">: </w:t>
       </w:r>
-      <w:hyperlink r:id="rId15" w:history="1">
+      <w:hyperlink r:id="rId16" w:history="1">
         <w:r>
           <w:rPr>
             <w:rStyle w:val="Hipervnculo"/>
@@ -730,27 +758,13 @@
         </w:rPr>
         <w:t xml:space="preserve"> Python: </w:t>
       </w:r>
-      <w:hyperlink r:id="rId16" w:history="1">
+      <w:hyperlink r:id="rId17" w:history="1">
         <w:r>
           <w:rPr>
             <w:rStyle w:val="Hipervnculo"/>
             <w:lang w:val="en-US"/>
           </w:rPr>
-          <w:t>https://nipype.readthedocs.io/en/0.12.1/interfaces/generated/nipype.interfaces.ants.resampling.</w:t>
-        </w:r>
-        <w:r>
-          <w:rPr>
-            <w:rStyle w:val="Hipervnculo"/>
-            <w:lang w:val="en-US"/>
-          </w:rPr>
-          <w:t>h</w:t>
-        </w:r>
-        <w:r>
-          <w:rPr>
-            <w:rStyle w:val="Hipervnculo"/>
-            <w:lang w:val="en-US"/>
-          </w:rPr>
-          <w:t>tml</w:t>
+          <w:t>https://nipype.readthedocs.io/en/0.12.1/interfaces/generated/nipype.interfaces.ants.resampling.html</w:t>
         </w:r>
       </w:hyperlink>
     </w:p>
@@ -779,27 +793,13 @@
         </w:rPr>
         <w:t xml:space="preserve">: </w:t>
       </w:r>
-      <w:hyperlink r:id="rId17" w:history="1">
+      <w:hyperlink r:id="rId18" w:history="1">
         <w:r>
           <w:rPr>
             <w:rStyle w:val="Hipervnculo"/>
             <w:lang w:val="en-US" w:eastAsia="es-ES_tradnl"/>
           </w:rPr>
-          <w:t>https://mrtrix.readthedocs.io/en</w:t>
-        </w:r>
-        <w:r>
-          <w:rPr>
-            <w:rStyle w:val="Hipervnculo"/>
-            <w:lang w:val="en-US" w:eastAsia="es-ES_tradnl"/>
-          </w:rPr>
-          <w:t>/</w:t>
-        </w:r>
-        <w:r>
-          <w:rPr>
-            <w:rStyle w:val="Hipervnculo"/>
-            <w:lang w:val="en-US" w:eastAsia="es-ES_tradnl"/>
-          </w:rPr>
-          <w:t>0.3.15/tutorials/warping_images_with_warps_from_other_packages.html</w:t>
+          <w:t>https://mrtrix.readthedocs.io/en/0.3.15/tutorials/warping_images_with_warps_from_other_packages.html</w:t>
         </w:r>
       </w:hyperlink>
     </w:p>
@@ -823,7 +823,7 @@
         </w:rPr>
         <w:t xml:space="preserve">Warp Ubuntu: </w:t>
       </w:r>
-      <w:hyperlink r:id="rId18" w:history="1">
+      <w:hyperlink r:id="rId19" w:history="1">
         <w:r>
           <w:rPr>
             <w:rStyle w:val="Hipervnculo"/>
@@ -872,7 +872,7 @@
         </w:rPr>
         <w:t xml:space="preserve">: </w:t>
       </w:r>
-      <w:hyperlink r:id="rId19" w:history="1">
+      <w:hyperlink r:id="rId20" w:history="1">
         <w:r>
           <w:rPr>
             <w:rStyle w:val="Hipervnculo"/>
@@ -920,7 +920,7 @@
           <w:lang w:eastAsia="es-ES_tradnl"/>
         </w:rPr>
       </w:pPr>
-      <w:hyperlink r:id="rId20" w:history="1">
+      <w:hyperlink r:id="rId21" w:history="1">
         <w:r>
           <w:rPr>
             <w:rStyle w:val="Hipervnculo"/>
@@ -948,7 +948,7 @@
           <w:lang w:eastAsia="es-ES_tradnl"/>
         </w:rPr>
       </w:pPr>
-      <w:hyperlink r:id="rId21" w:history="1">
+      <w:hyperlink r:id="rId22" w:history="1">
         <w:r>
           <w:rPr>
             <w:rStyle w:val="Hipervnculo"/>
@@ -967,7 +967,7 @@
           <w:lang w:eastAsia="es-ES_tradnl"/>
         </w:rPr>
       </w:pPr>
-      <w:hyperlink r:id="rId22" w:history="1">
+      <w:hyperlink r:id="rId23" w:history="1">
         <w:r>
           <w:rPr>
             <w:rStyle w:val="Hipervnculo"/>
@@ -986,7 +986,7 @@
           <w:lang w:eastAsia="es-ES_tradnl"/>
         </w:rPr>
       </w:pPr>
-      <w:hyperlink r:id="rId23" w:history="1">
+      <w:hyperlink r:id="rId24" w:history="1">
         <w:r>
           <w:rPr>
             <w:rStyle w:val="Hipervnculo"/>
@@ -1005,7 +1005,7 @@
           <w:lang w:eastAsia="es-ES_tradnl"/>
         </w:rPr>
       </w:pPr>
-      <w:hyperlink r:id="rId24" w:history="1">
+      <w:hyperlink r:id="rId25" w:history="1">
         <w:r>
           <w:rPr>
             <w:rStyle w:val="Hipervnculo"/>
@@ -1053,7 +1053,7 @@
           <w:lang w:eastAsia="es-ES_tradnl"/>
         </w:rPr>
       </w:pPr>
-      <w:hyperlink r:id="rId25" w:history="1">
+      <w:hyperlink r:id="rId26" w:history="1">
         <w:r>
           <w:rPr>
             <w:rStyle w:val="Hipervnculo"/>
@@ -1072,7 +1072,7 @@
           <w:lang w:eastAsia="es-ES_tradnl"/>
         </w:rPr>
       </w:pPr>
-      <w:hyperlink r:id="rId26" w:history="1">
+      <w:hyperlink r:id="rId27" w:history="1">
         <w:r>
           <w:rPr>
             <w:rStyle w:val="Hipervnculo"/>
@@ -1091,7 +1091,7 @@
           <w:lang w:eastAsia="es-ES_tradnl"/>
         </w:rPr>
       </w:pPr>
-      <w:hyperlink r:id="rId27" w:history="1">
+      <w:hyperlink r:id="rId28" w:history="1">
         <w:r>
           <w:rPr>
             <w:rStyle w:val="Hipervnculo"/>
@@ -1110,7 +1110,7 @@
           <w:lang w:eastAsia="es-ES_tradnl"/>
         </w:rPr>
       </w:pPr>
-      <w:hyperlink r:id="rId28" w:history="1">
+      <w:hyperlink r:id="rId29" w:history="1">
         <w:r>
           <w:rPr>
             <w:rStyle w:val="Hipervnculo"/>
@@ -1158,7 +1158,7 @@
           <w:lang w:eastAsia="es-ES_tradnl"/>
         </w:rPr>
       </w:pPr>
-      <w:hyperlink r:id="rId29" w:history="1">
+      <w:hyperlink r:id="rId30" w:history="1">
         <w:r>
           <w:rPr>
             <w:rStyle w:val="Hipervnculo"/>
@@ -1177,7 +1177,7 @@
           <w:lang w:eastAsia="es-ES_tradnl"/>
         </w:rPr>
       </w:pPr>
-      <w:hyperlink r:id="rId30" w:history="1">
+      <w:hyperlink r:id="rId31" w:history="1">
         <w:r>
           <w:rPr>
             <w:rStyle w:val="Hipervnculo"/>
@@ -1225,7 +1225,7 @@
           <w:lang w:eastAsia="es-ES_tradnl"/>
         </w:rPr>
       </w:pPr>
-      <w:hyperlink r:id="rId31" w:history="1">
+      <w:hyperlink r:id="rId32" w:history="1">
         <w:r>
           <w:rPr>
             <w:rStyle w:val="Hipervnculo"/>

</xml_diff>

<commit_message>
Error al obtener el volumen
</commit_message>
<xml_diff>
--- a/Documentos/Webgrafía.docx
+++ b/Documentos/Webgrafía.docx
@@ -1376,6 +1376,38 @@
         </w:rPr>
         <w:t xml:space="preserve"> </w:t>
       </w:r>
+    </w:p>
+    <w:p>
+      <w:pPr>
+        <w:rPr>
+          <w:lang w:eastAsia="es-ES_tradnl"/>
+        </w:rPr>
+      </w:pPr>
+      <w:hyperlink r:id="rId34" w:history="1">
+        <w:r>
+          <w:rPr>
+            <w:rStyle w:val="Hipervnculo"/>
+            <w:lang w:eastAsia="es-ES_tradnl"/>
+          </w:rPr>
+          <w:t>https://es.mathworks.com/matlabcentral/answers/272323-how-to-calculate-sum-of-black-pixel-in-binary-image</w:t>
+        </w:r>
+      </w:hyperlink>
+    </w:p>
+    <w:p>
+      <w:pPr>
+        <w:rPr>
+          <w:lang w:eastAsia="es-ES_tradnl"/>
+        </w:rPr>
+      </w:pPr>
+      <w:hyperlink r:id="rId35" w:history="1">
+        <w:r>
+          <w:rPr>
+            <w:rStyle w:val="Hipervnculo"/>
+            <w:lang w:eastAsia="es-ES_tradnl"/>
+          </w:rPr>
+          <w:t>https://es.mathworks.com/matlabcentral/answers/84201-counting-voxels-in-a-binary-mask</w:t>
+        </w:r>
+      </w:hyperlink>
     </w:p>
     <w:p>
       <w:pPr>

</xml_diff>

<commit_message>
Probando plot en python
</commit_message>
<xml_diff>
--- a/Documentos/Webgrafía.docx
+++ b/Documentos/Webgrafía.docx
@@ -705,38 +705,21 @@
         </w:rPr>
         <w:t xml:space="preserve"> Python: </w:t>
       </w:r>
-      <w:r>
-        <w:fldChar w:fldCharType="begin"/>
-      </w:r>
-      <w:r>
+      <w:hyperlink r:id="rId17" w:history="1">
+        <w:r>
+          <w:rPr>
+            <w:rStyle w:val="Hipervnculo"/>
+            <w:lang w:val="en-US"/>
+          </w:rPr>
+          <w:t>https://nipype.readthedocs.io/en/0.12.1/interfaces/generated/nipype.interfaces.ants.resampling.html</w:t>
+        </w:r>
+      </w:hyperlink>
+    </w:p>
+    <w:p>
+      <w:pPr>
         <w:rPr>
           <w:lang w:val="en-US"/>
         </w:rPr>
-        <w:instrText xml:space="preserve"> HYPERLINK "https://nipype.readthedocs.io/en/0.12.1/interfaces/generated/nipype.interfaces.ants.resampling.html" </w:instrText>
-      </w:r>
-      <w:r>
-        <w:fldChar w:fldCharType="separate"/>
-      </w:r>
-      <w:r>
-        <w:rPr>
-          <w:rStyle w:val="Hipervnculo"/>
-          <w:lang w:val="en-US"/>
-        </w:rPr>
-        <w:t>https://nipype.readthedocs.io/en/0.12.1/interfaces/generated/nipype.interfaces.ants.resampling.html</w:t>
-      </w:r>
-      <w:r>
-        <w:rPr>
-          <w:rStyle w:val="Hipervnculo"/>
-          <w:lang w:val="en-US"/>
-        </w:rPr>
-        <w:fldChar w:fldCharType="end"/>
-      </w:r>
-    </w:p>
-    <w:p>
-      <w:pPr>
-        <w:rPr>
-          <w:lang w:val="en-US"/>
-        </w:rPr>
       </w:pPr>
     </w:p>
     <w:p>
@@ -757,32 +740,15 @@
         </w:rPr>
         <w:t xml:space="preserve">: </w:t>
       </w:r>
-      <w:r>
-        <w:fldChar w:fldCharType="begin"/>
-      </w:r>
-      <w:r>
-        <w:rPr>
-          <w:lang w:val="en-US"/>
-        </w:rPr>
-        <w:instrText xml:space="preserve"> HYPERLINK "https://mrtrix.readthedocs.io/en/0.3.15/tutorials/warping_images_with_warps_from_other_packages.html" </w:instrText>
-      </w:r>
-      <w:r>
-        <w:fldChar w:fldCharType="separate"/>
-      </w:r>
-      <w:r>
-        <w:rPr>
-          <w:rStyle w:val="Hipervnculo"/>
-          <w:lang w:val="en-US" w:eastAsia="es-ES_tradnl"/>
-        </w:rPr>
-        <w:t>https://mrtrix.readthedocs.io/en/0.3.15/tutorials/warping_images_with_warps_from_other_packages.html</w:t>
-      </w:r>
-      <w:r>
-        <w:rPr>
-          <w:rStyle w:val="Hipervnculo"/>
-          <w:lang w:val="en-US" w:eastAsia="es-ES_tradnl"/>
-        </w:rPr>
-        <w:fldChar w:fldCharType="end"/>
-      </w:r>
+      <w:hyperlink r:id="rId18" w:history="1">
+        <w:r>
+          <w:rPr>
+            <w:rStyle w:val="Hipervnculo"/>
+            <w:lang w:val="en-US" w:eastAsia="es-ES_tradnl"/>
+          </w:rPr>
+          <w:t>https://mrtrix.readthedocs.io/en/0.3.15/tutorials/warping_images_with_warps_from_other_packages.html</w:t>
+        </w:r>
+      </w:hyperlink>
     </w:p>
     <w:p>
       <w:pPr>
@@ -804,32 +770,15 @@
         </w:rPr>
         <w:t xml:space="preserve">Warp Ubuntu: </w:t>
       </w:r>
-      <w:r>
-        <w:fldChar w:fldCharType="begin"/>
-      </w:r>
-      <w:r>
-        <w:rPr>
-          <w:lang w:val="en-US"/>
-        </w:rPr>
-        <w:instrText xml:space="preserve"> HYPERLINK "http://manpages.ubuntu.com/manpages/trusty/man1/WarpImageMultiTransform.1.html" </w:instrText>
-      </w:r>
-      <w:r>
-        <w:fldChar w:fldCharType="separate"/>
-      </w:r>
-      <w:r>
-        <w:rPr>
-          <w:rStyle w:val="Hipervnculo"/>
-          <w:lang w:val="en-US" w:eastAsia="es-ES_tradnl"/>
-        </w:rPr>
-        <w:t>http://manpages.ubuntu.com/manpages/trusty/man1/WarpImageMultiTransform.1.html</w:t>
-      </w:r>
-      <w:r>
-        <w:rPr>
-          <w:rStyle w:val="Hipervnculo"/>
-          <w:lang w:val="en-US" w:eastAsia="es-ES_tradnl"/>
-        </w:rPr>
-        <w:fldChar w:fldCharType="end"/>
-      </w:r>
+      <w:hyperlink r:id="rId19" w:history="1">
+        <w:r>
+          <w:rPr>
+            <w:rStyle w:val="Hipervnculo"/>
+            <w:lang w:val="en-US" w:eastAsia="es-ES_tradnl"/>
+          </w:rPr>
+          <w:t>http://manpages.ubuntu.com/manpages/trusty/man1/WarpImageMultiTransform.1.html</w:t>
+        </w:r>
+      </w:hyperlink>
     </w:p>
     <w:p>
       <w:pPr>
@@ -860,7 +809,7 @@
           <w:lang w:eastAsia="es-ES_tradnl"/>
         </w:rPr>
       </w:pPr>
-      <w:hyperlink r:id="rId17" w:history="1">
+      <w:hyperlink r:id="rId20" w:history="1">
         <w:r>
           <w:rPr>
             <w:rStyle w:val="Hipervnculo"/>
@@ -888,7 +837,7 @@
           <w:lang w:eastAsia="es-ES_tradnl"/>
         </w:rPr>
       </w:pPr>
-      <w:hyperlink r:id="rId18" w:history="1">
+      <w:hyperlink r:id="rId21" w:history="1">
         <w:r>
           <w:rPr>
             <w:rStyle w:val="Hipervnculo"/>
@@ -907,7 +856,7 @@
           <w:lang w:eastAsia="es-ES_tradnl"/>
         </w:rPr>
       </w:pPr>
-      <w:hyperlink r:id="rId19" w:history="1">
+      <w:hyperlink r:id="rId22" w:history="1">
         <w:r>
           <w:rPr>
             <w:rStyle w:val="Hipervnculo"/>
@@ -926,7 +875,7 @@
           <w:lang w:eastAsia="es-ES_tradnl"/>
         </w:rPr>
       </w:pPr>
-      <w:hyperlink r:id="rId20" w:history="1">
+      <w:hyperlink r:id="rId23" w:history="1">
         <w:r>
           <w:rPr>
             <w:rStyle w:val="Hipervnculo"/>
@@ -945,7 +894,7 @@
           <w:lang w:eastAsia="es-ES_tradnl"/>
         </w:rPr>
       </w:pPr>
-      <w:hyperlink r:id="rId21" w:history="1">
+      <w:hyperlink r:id="rId24" w:history="1">
         <w:r>
           <w:rPr>
             <w:rStyle w:val="Hipervnculo"/>
@@ -993,7 +942,7 @@
           <w:lang w:eastAsia="es-ES_tradnl"/>
         </w:rPr>
       </w:pPr>
-      <w:hyperlink r:id="rId22" w:history="1">
+      <w:hyperlink r:id="rId25" w:history="1">
         <w:r>
           <w:rPr>
             <w:rStyle w:val="Hipervnculo"/>
@@ -1012,7 +961,7 @@
           <w:lang w:eastAsia="es-ES_tradnl"/>
         </w:rPr>
       </w:pPr>
-      <w:hyperlink r:id="rId23" w:history="1">
+      <w:hyperlink r:id="rId26" w:history="1">
         <w:r>
           <w:rPr>
             <w:rStyle w:val="Hipervnculo"/>
@@ -1031,7 +980,7 @@
           <w:lang w:eastAsia="es-ES_tradnl"/>
         </w:rPr>
       </w:pPr>
-      <w:hyperlink r:id="rId24" w:history="1">
+      <w:hyperlink r:id="rId27" w:history="1">
         <w:r>
           <w:rPr>
             <w:rStyle w:val="Hipervnculo"/>
@@ -1050,7 +999,7 @@
           <w:lang w:eastAsia="es-ES_tradnl"/>
         </w:rPr>
       </w:pPr>
-      <w:hyperlink r:id="rId25" w:history="1">
+      <w:hyperlink r:id="rId28" w:history="1">
         <w:r>
           <w:rPr>
             <w:rStyle w:val="Hipervnculo"/>
@@ -1098,7 +1047,7 @@
           <w:lang w:eastAsia="es-ES_tradnl"/>
         </w:rPr>
       </w:pPr>
-      <w:hyperlink r:id="rId26" w:history="1">
+      <w:hyperlink r:id="rId29" w:history="1">
         <w:r>
           <w:rPr>
             <w:rStyle w:val="Hipervnculo"/>
@@ -1117,7 +1066,7 @@
           <w:lang w:eastAsia="es-ES_tradnl"/>
         </w:rPr>
       </w:pPr>
-      <w:hyperlink r:id="rId27" w:history="1">
+      <w:hyperlink r:id="rId30" w:history="1">
         <w:r>
           <w:rPr>
             <w:rStyle w:val="Hipervnculo"/>
@@ -1165,7 +1114,7 @@
           <w:lang w:eastAsia="es-ES_tradnl"/>
         </w:rPr>
       </w:pPr>
-      <w:hyperlink r:id="rId28" w:history="1">
+      <w:hyperlink r:id="rId31" w:history="1">
         <w:r>
           <w:rPr>
             <w:rStyle w:val="Hipervnculo"/>
@@ -1228,7 +1177,7 @@
         </w:rPr>
         <w:t xml:space="preserve">: </w:t>
       </w:r>
-      <w:hyperlink r:id="rId29" w:history="1">
+      <w:hyperlink r:id="rId32" w:history="1">
         <w:r>
           <w:rPr>
             <w:rStyle w:val="Hipervnculo"/>
@@ -1409,7 +1358,7 @@
           <w:lang w:eastAsia="es-ES_tradnl"/>
         </w:rPr>
       </w:pPr>
-      <w:hyperlink r:id="rId30" w:history="1">
+      <w:hyperlink r:id="rId33" w:history="1">
         <w:r>
           <w:rPr>
             <w:rStyle w:val="Hipervnculo"/>
@@ -1431,7 +1380,7 @@
           <w:lang w:eastAsia="es-ES_tradnl"/>
         </w:rPr>
       </w:pPr>
-      <w:hyperlink r:id="rId31" w:history="1">
+      <w:hyperlink r:id="rId34" w:history="1">
         <w:r>
           <w:rPr>
             <w:rStyle w:val="Hipervnculo"/>
@@ -1448,7 +1397,7 @@
           <w:lang w:eastAsia="es-ES_tradnl"/>
         </w:rPr>
       </w:pPr>
-      <w:hyperlink r:id="rId32" w:history="1">
+      <w:hyperlink r:id="rId35" w:history="1">
         <w:r>
           <w:rPr>
             <w:rStyle w:val="Hipervnculo"/>
@@ -1498,7 +1447,7 @@
         </w:rPr>
         <w:br/>
       </w:r>
-      <w:hyperlink r:id="rId33" w:anchor="buoixjn-1-BW" w:history="1">
+      <w:hyperlink r:id="rId36" w:anchor="buoixjn-1-BW" w:history="1">
         <w:r>
           <w:rPr>
             <w:rStyle w:val="Hipervnculo"/>
@@ -1515,7 +1464,7 @@
           <w:lang w:eastAsia="es-ES_tradnl"/>
         </w:rPr>
       </w:pPr>
-      <w:hyperlink r:id="rId34" w:history="1">
+      <w:hyperlink r:id="rId37" w:history="1">
         <w:r>
           <w:rPr>
             <w:rStyle w:val="Hipervnculo"/>
@@ -1551,7 +1500,7 @@
         </w:rPr>
         <w:br/>
       </w:r>
-      <w:hyperlink r:id="rId35" w:history="1">
+      <w:hyperlink r:id="rId38" w:history="1">
         <w:r>
           <w:rPr>
             <w:rStyle w:val="Hipervnculo"/>
@@ -1580,7 +1529,467 @@
           <w:lang w:eastAsia="es-ES_tradnl"/>
         </w:rPr>
       </w:pPr>
-    </w:p>
+      <w:r>
+        <w:rPr>
+          <w:lang w:eastAsia="es-ES_tradnl"/>
+        </w:rPr>
+        <w:lastRenderedPageBreak/>
+        <w:t>Gráficos con Python:</w:t>
+      </w:r>
+    </w:p>
+    <w:p>
+      <w:pPr>
+        <w:rPr>
+          <w:rFonts w:ascii="Arial" w:eastAsia="Times New Roman" w:hAnsi="Arial" w:cs="Arial"/>
+          <w:color w:val="030303"/>
+          <w:sz w:val="21"/>
+          <w:szCs w:val="21"/>
+          <w:shd w:val="clear" w:color="auto" w:fill="F9F9F9"/>
+          <w:lang w:eastAsia="es-ES_tradnl"/>
+        </w:rPr>
+      </w:pPr>
+      <w:proofErr w:type="spellStart"/>
+      <w:r>
+        <w:rPr>
+          <w:rFonts w:ascii="Arial" w:eastAsia="Times New Roman" w:hAnsi="Arial" w:cs="Arial"/>
+          <w:color w:val="030303"/>
+          <w:sz w:val="21"/>
+          <w:szCs w:val="21"/>
+          <w:shd w:val="clear" w:color="auto" w:fill="F9F9F9"/>
+          <w:lang w:eastAsia="es-ES_tradnl"/>
+        </w:rPr>
+        <w:t>pip</w:t>
+      </w:r>
+      <w:proofErr w:type="spellEnd"/>
+      <w:r>
+        <w:rPr>
+          <w:rFonts w:ascii="Arial" w:eastAsia="Times New Roman" w:hAnsi="Arial" w:cs="Arial"/>
+          <w:color w:val="030303"/>
+          <w:sz w:val="21"/>
+          <w:szCs w:val="21"/>
+          <w:shd w:val="clear" w:color="auto" w:fill="F9F9F9"/>
+          <w:lang w:eastAsia="es-ES_tradnl"/>
+        </w:rPr>
+        <w:t xml:space="preserve"> </w:t>
+      </w:r>
+      <w:proofErr w:type="spellStart"/>
+      <w:r>
+        <w:rPr>
+          <w:rFonts w:ascii="Arial" w:eastAsia="Times New Roman" w:hAnsi="Arial" w:cs="Arial"/>
+          <w:color w:val="030303"/>
+          <w:sz w:val="21"/>
+          <w:szCs w:val="21"/>
+          <w:shd w:val="clear" w:color="auto" w:fill="F9F9F9"/>
+          <w:lang w:eastAsia="es-ES_tradnl"/>
+        </w:rPr>
+        <w:t>install</w:t>
+      </w:r>
+      <w:proofErr w:type="spellEnd"/>
+      <w:r>
+        <w:rPr>
+          <w:rFonts w:ascii="Arial" w:eastAsia="Times New Roman" w:hAnsi="Arial" w:cs="Arial"/>
+          <w:color w:val="030303"/>
+          <w:sz w:val="21"/>
+          <w:szCs w:val="21"/>
+          <w:shd w:val="clear" w:color="auto" w:fill="F9F9F9"/>
+          <w:lang w:eastAsia="es-ES_tradnl"/>
+        </w:rPr>
+        <w:t xml:space="preserve"> pandas</w:t>
+      </w:r>
+    </w:p>
+    <w:p>
+      <w:pPr>
+        <w:rPr>
+          <w:rFonts w:ascii="Arial" w:eastAsia="Times New Roman" w:hAnsi="Arial" w:cs="Arial"/>
+          <w:color w:val="030303"/>
+          <w:sz w:val="21"/>
+          <w:szCs w:val="21"/>
+          <w:shd w:val="clear" w:color="auto" w:fill="F9F9F9"/>
+          <w:lang w:eastAsia="es-ES_tradnl"/>
+        </w:rPr>
+      </w:pPr>
+      <w:proofErr w:type="spellStart"/>
+      <w:r>
+        <w:rPr>
+          <w:rFonts w:ascii="Arial" w:eastAsia="Times New Roman" w:hAnsi="Arial" w:cs="Arial"/>
+          <w:color w:val="030303"/>
+          <w:sz w:val="21"/>
+          <w:szCs w:val="21"/>
+          <w:shd w:val="clear" w:color="auto" w:fill="F9F9F9"/>
+          <w:lang w:eastAsia="es-ES_tradnl"/>
+        </w:rPr>
+        <w:t>pip</w:t>
+      </w:r>
+      <w:proofErr w:type="spellEnd"/>
+      <w:r>
+        <w:rPr>
+          <w:rFonts w:ascii="Arial" w:eastAsia="Times New Roman" w:hAnsi="Arial" w:cs="Arial"/>
+          <w:color w:val="030303"/>
+          <w:sz w:val="21"/>
+          <w:szCs w:val="21"/>
+          <w:shd w:val="clear" w:color="auto" w:fill="F9F9F9"/>
+          <w:lang w:eastAsia="es-ES_tradnl"/>
+        </w:rPr>
+        <w:t xml:space="preserve"> </w:t>
+      </w:r>
+      <w:proofErr w:type="spellStart"/>
+      <w:r>
+        <w:rPr>
+          <w:rFonts w:ascii="Arial" w:eastAsia="Times New Roman" w:hAnsi="Arial" w:cs="Arial"/>
+          <w:color w:val="030303"/>
+          <w:sz w:val="21"/>
+          <w:szCs w:val="21"/>
+          <w:shd w:val="clear" w:color="auto" w:fill="F9F9F9"/>
+          <w:lang w:eastAsia="es-ES_tradnl"/>
+        </w:rPr>
+        <w:t>install</w:t>
+      </w:r>
+      <w:proofErr w:type="spellEnd"/>
+      <w:r>
+        <w:rPr>
+          <w:rFonts w:ascii="Arial" w:eastAsia="Times New Roman" w:hAnsi="Arial" w:cs="Arial"/>
+          <w:color w:val="030303"/>
+          <w:sz w:val="21"/>
+          <w:szCs w:val="21"/>
+          <w:shd w:val="clear" w:color="auto" w:fill="F9F9F9"/>
+          <w:lang w:eastAsia="es-ES_tradnl"/>
+        </w:rPr>
+        <w:t xml:space="preserve"> </w:t>
+      </w:r>
+      <w:proofErr w:type="spellStart"/>
+      <w:r>
+        <w:rPr>
+          <w:rFonts w:ascii="Arial" w:eastAsia="Times New Roman" w:hAnsi="Arial" w:cs="Arial"/>
+          <w:color w:val="030303"/>
+          <w:sz w:val="21"/>
+          <w:szCs w:val="21"/>
+          <w:shd w:val="clear" w:color="auto" w:fill="F9F9F9"/>
+          <w:lang w:eastAsia="es-ES_tradnl"/>
+        </w:rPr>
+        <w:t>matplotlib</w:t>
+      </w:r>
+      <w:proofErr w:type="spellEnd"/>
+    </w:p>
+    <w:p>
+      <w:pPr>
+        <w:rPr>
+          <w:lang w:val="es-ES_tradnl"/>
+        </w:rPr>
+      </w:pPr>
+      <w:r>
+        <w:rPr>
+          <w:lang w:val="es-ES_tradnl"/>
+        </w:rPr>
+        <w:t xml:space="preserve">sudo pip3.8 </w:t>
+      </w:r>
+      <w:proofErr w:type="spellStart"/>
+      <w:r>
+        <w:rPr>
+          <w:lang w:val="es-ES_tradnl"/>
+        </w:rPr>
+        <w:t>install</w:t>
+      </w:r>
+      <w:proofErr w:type="spellEnd"/>
+      <w:r>
+        <w:rPr>
+          <w:lang w:val="es-ES_tradnl"/>
+        </w:rPr>
+        <w:t xml:space="preserve"> </w:t>
+      </w:r>
+      <w:proofErr w:type="spellStart"/>
+      <w:r>
+        <w:rPr>
+          <w:lang w:val="es-ES_tradnl"/>
+        </w:rPr>
+        <w:t>openpyxl</w:t>
+      </w:r>
+      <w:proofErr w:type="spellEnd"/>
+      <w:r>
+        <w:rPr>
+          <w:lang w:val="es-ES_tradnl"/>
+        </w:rPr>
+        <w:br/>
+        <w:t xml:space="preserve">Para </w:t>
+      </w:r>
+      <w:proofErr w:type="spellStart"/>
+      <w:r>
+        <w:rPr>
+          <w:lang w:val="es-ES_tradnl"/>
+        </w:rPr>
+        <w:t>csv</w:t>
+      </w:r>
+      <w:proofErr w:type="spellEnd"/>
+      <w:r>
+        <w:rPr>
+          <w:lang w:val="es-ES_tradnl"/>
+        </w:rPr>
+        <w:t xml:space="preserve">: </w:t>
+      </w:r>
+      <w:hyperlink r:id="rId39" w:history="1">
+        <w:r>
+          <w:rPr>
+            <w:rStyle w:val="Hipervnculo"/>
+            <w:lang w:val="es-ES_tradnl"/>
+          </w:rPr>
+          <w:t>https://stackoverflow.com/questions/62374618/how-to-plot-a-graph-from-csv-in-python</w:t>
+        </w:r>
+      </w:hyperlink>
+      <w:r>
+        <w:rPr>
+          <w:lang w:val="es-ES_tradnl"/>
+        </w:rPr>
+        <w:t xml:space="preserve"> </w:t>
+      </w:r>
+    </w:p>
+    <w:p>
+      <w:pPr>
+        <w:rPr>
+          <w:lang w:eastAsia="es-ES_tradnl"/>
+        </w:rPr>
+      </w:pPr>
+      <w:hyperlink r:id="rId40" w:history="1">
+        <w:r>
+          <w:rPr>
+            <w:rStyle w:val="Hipervnculo"/>
+            <w:lang w:eastAsia="es-ES_tradnl"/>
+          </w:rPr>
+          <w:t>https://www.youtube.com/watch?v=7VHvxOHNf_M</w:t>
+        </w:r>
+      </w:hyperlink>
+      <w:r>
+        <w:rPr>
+          <w:lang w:eastAsia="es-ES_tradnl"/>
+        </w:rPr>
+        <w:t xml:space="preserve"> </w:t>
+      </w:r>
+    </w:p>
+    <w:p>
+      <w:pPr>
+        <w:rPr>
+          <w:lang w:val="en-US" w:eastAsia="es-ES_tradnl"/>
+        </w:rPr>
+      </w:pPr>
+      <w:proofErr w:type="spellStart"/>
+      <w:r>
+        <w:rPr>
+          <w:lang w:val="en-US" w:eastAsia="es-ES_tradnl"/>
+        </w:rPr>
+        <w:t>vídeo</w:t>
+      </w:r>
+      <w:proofErr w:type="spellEnd"/>
+      <w:r>
+        <w:rPr>
+          <w:lang w:val="en-US" w:eastAsia="es-ES_tradnl"/>
+        </w:rPr>
+        <w:t xml:space="preserve"> scatterplot: </w:t>
+      </w:r>
+      <w:hyperlink r:id="rId41" w:history="1">
+        <w:r>
+          <w:rPr>
+            <w:rStyle w:val="Hipervnculo"/>
+            <w:lang w:val="en-US" w:eastAsia="es-ES_tradnl"/>
+          </w:rPr>
+          <w:t>https://www.youtube.com/watch?v=zZZ_RCwp49g</w:t>
+        </w:r>
+      </w:hyperlink>
+    </w:p>
+    <w:p>
+      <w:pPr>
+        <w:rPr>
+          <w:lang w:val="en-US" w:eastAsia="es-ES_tradnl"/>
+        </w:rPr>
+      </w:pPr>
+      <w:hyperlink r:id="rId42" w:history="1">
+        <w:r>
+          <w:rPr>
+            <w:rStyle w:val="Hipervnculo"/>
+            <w:lang w:val="en-US" w:eastAsia="es-ES_tradnl"/>
+          </w:rPr>
+          <w:t>https://swcarpentry.github.io/python-novice-gapminder/09-plotting/</w:t>
+        </w:r>
+      </w:hyperlink>
+    </w:p>
+    <w:p>
+      <w:pPr>
+        <w:rPr>
+          <w:lang w:val="en-US" w:eastAsia="es-ES_tradnl"/>
+        </w:rPr>
+      </w:pPr>
+      <w:r>
+        <w:rPr>
+          <w:lang w:val="en-US" w:eastAsia="es-ES_tradnl"/>
+        </w:rPr>
+        <w:t xml:space="preserve">scatterplot: </w:t>
+      </w:r>
+      <w:hyperlink r:id="rId43" w:history="1">
+        <w:r>
+          <w:rPr>
+            <w:rStyle w:val="Hipervnculo"/>
+            <w:lang w:val="en-US" w:eastAsia="es-ES_tradnl"/>
+          </w:rPr>
+          <w:t>https://medium.com/python-pandemonium/data-visualization-in-python-scatter-plots-in-matplotlib-da90ac4c99f9</w:t>
+        </w:r>
+      </w:hyperlink>
+    </w:p>
+    <w:p>
+      <w:pPr>
+        <w:rPr>
+          <w:lang w:val="en-US" w:eastAsia="es-ES_tradnl"/>
+        </w:rPr>
+      </w:pPr>
+      <w:r>
+        <w:rPr>
+          <w:lang w:val="en-US" w:eastAsia="es-ES_tradnl"/>
+        </w:rPr>
+        <w:t xml:space="preserve">scatterplots </w:t>
+      </w:r>
+      <w:proofErr w:type="spellStart"/>
+      <w:r>
+        <w:rPr>
+          <w:lang w:val="en-US" w:eastAsia="es-ES_tradnl"/>
+        </w:rPr>
+        <w:t>chulos</w:t>
+      </w:r>
+      <w:proofErr w:type="spellEnd"/>
+      <w:r>
+        <w:rPr>
+          <w:lang w:val="en-US" w:eastAsia="es-ES_tradnl"/>
+        </w:rPr>
+        <w:t xml:space="preserve">: </w:t>
+      </w:r>
+      <w:hyperlink r:id="rId44" w:history="1">
+        <w:r>
+          <w:rPr>
+            <w:rStyle w:val="Hipervnculo"/>
+            <w:lang w:val="en-US" w:eastAsia="es-ES_tradnl"/>
+          </w:rPr>
+          <w:t>https://jakevdp.github.io/PythonDataScienceHandbook/04.02-simple-scatter-plots.html</w:t>
+        </w:r>
+      </w:hyperlink>
+    </w:p>
+    <w:p>
+      <w:pPr>
+        <w:rPr>
+          <w:lang w:val="en-US" w:eastAsia="es-ES_tradnl"/>
+        </w:rPr>
+      </w:pPr>
+      <w:r>
+        <w:rPr>
+          <w:lang w:val="en-US" w:eastAsia="es-ES_tradnl"/>
+        </w:rPr>
+        <w:t xml:space="preserve">no handles with labels error: </w:t>
+      </w:r>
+      <w:hyperlink r:id="rId45" w:history="1">
+        <w:r>
+          <w:rPr>
+            <w:rStyle w:val="Hipervnculo"/>
+            <w:lang w:val="en-US" w:eastAsia="es-ES_tradnl"/>
+          </w:rPr>
+          <w:t>https://stackoverflow.com/questions/59346731/no-handles-with-labels-found-to-put-in-legend</w:t>
+        </w:r>
+      </w:hyperlink>
+    </w:p>
+    <w:p>
+      <w:pPr>
+        <w:rPr>
+          <w:lang w:val="en-US" w:eastAsia="es-ES_tradnl"/>
+        </w:rPr>
+      </w:pPr>
+      <w:hyperlink r:id="rId46" w:history="1">
+        <w:r>
+          <w:rPr>
+            <w:rStyle w:val="Hipervnculo"/>
+            <w:lang w:val="en-US" w:eastAsia="es-ES_tradnl"/>
+          </w:rPr>
+          <w:t>https://stackoverflow.com/questions/62374618/how-to-plot-a-graph-from-csv-in-python</w:t>
+        </w:r>
+      </w:hyperlink>
+    </w:p>
+    <w:p>
+      <w:pPr>
+        <w:rPr>
+          <w:lang w:eastAsia="es-ES_tradnl"/>
+        </w:rPr>
+      </w:pPr>
+      <w:r>
+        <w:rPr>
+          <w:lang w:eastAsia="es-ES_tradnl"/>
+        </w:rPr>
+        <w:t xml:space="preserve">Documentación oficial </w:t>
+      </w:r>
+      <w:proofErr w:type="spellStart"/>
+      <w:r>
+        <w:rPr>
+          <w:lang w:eastAsia="es-ES_tradnl"/>
+        </w:rPr>
+        <w:t>matlib</w:t>
+      </w:r>
+      <w:proofErr w:type="spellEnd"/>
+      <w:r>
+        <w:rPr>
+          <w:lang w:eastAsia="es-ES_tradnl"/>
+        </w:rPr>
+        <w:t xml:space="preserve">: </w:t>
+      </w:r>
+      <w:hyperlink r:id="rId47" w:history="1">
+        <w:r>
+          <w:rPr>
+            <w:rStyle w:val="Hipervnculo"/>
+            <w:lang w:eastAsia="es-ES_tradnl"/>
+          </w:rPr>
+          <w:t>https://matplotlib.org/3.2.2/gallery/misc/plotfile_demo_sgskip.html</w:t>
+        </w:r>
+      </w:hyperlink>
+    </w:p>
+    <w:p>
+      <w:pPr>
+        <w:rPr>
+          <w:lang w:val="en-US" w:eastAsia="es-ES_tradnl"/>
+        </w:rPr>
+      </w:pPr>
+      <w:r>
+        <w:rPr>
+          <w:lang w:val="en-US" w:eastAsia="es-ES_tradnl"/>
+        </w:rPr>
+        <w:t xml:space="preserve">Python plotting tutorial video: </w:t>
+      </w:r>
+      <w:r>
+        <w:rPr>
+          <w:lang w:val="en-US" w:eastAsia="es-ES_tradnl"/>
+        </w:rPr>
+        <w:t>https://www.youtube.com/watch?v=0P7QnIQDBJY</w:t>
+      </w:r>
+    </w:p>
+    <w:p>
+      <w:pPr>
+        <w:rPr>
+          <w:lang w:val="en-US" w:eastAsia="es-ES_tradnl"/>
+        </w:rPr>
+      </w:pPr>
+    </w:p>
+    <w:p>
+      <w:pPr>
+        <w:rPr>
+          <w:lang w:val="en-US"/>
+        </w:rPr>
+      </w:pPr>
+    </w:p>
+    <w:p>
+      <w:r>
+        <w:t>Generar números aleatorios en Excel:</w:t>
+      </w:r>
+    </w:p>
+    <w:p>
+      <w:hyperlink r:id="rId48" w:history="1">
+        <w:r>
+          <w:rPr>
+            <w:rStyle w:val="Hipervnculo"/>
+          </w:rPr>
+          <w:t>https://www.estadisticaparatodos.es/taller/aleatorios/alea_num_excel.html</w:t>
+        </w:r>
+      </w:hyperlink>
+    </w:p>
+    <w:p/>
     <w:p/>
     <w:sectPr>
       <w:pgSz w:w="11900" w:h="16840"/>

</xml_diff>

<commit_message>
Ordenar valores x e y para scatterplot
</commit_message>
<xml_diff>
--- a/Documentos/Webgrafía.docx
+++ b/Documentos/Webgrafía.docx
@@ -1605,10 +1605,9 @@
           <w:sz w:val="21"/>
           <w:szCs w:val="21"/>
           <w:shd w:val="clear" w:color="auto" w:fill="F9F9F9"/>
-          <w:lang w:eastAsia="es-ES_tradnl"/>
-        </w:rPr>
-      </w:pPr>
-      <w:proofErr w:type="spellStart"/>
+          <w:lang w:val="en-US" w:eastAsia="es-ES_tradnl"/>
+        </w:rPr>
+      </w:pPr>
       <w:r>
         <w:rPr>
           <w:rFonts w:ascii="Arial" w:eastAsia="Times New Roman" w:hAnsi="Arial" w:cs="Arial"/>
@@ -1616,379 +1615,351 @@
           <w:sz w:val="21"/>
           <w:szCs w:val="21"/>
           <w:shd w:val="clear" w:color="auto" w:fill="F9F9F9"/>
-          <w:lang w:eastAsia="es-ES_tradnl"/>
-        </w:rPr>
-        <w:t>pip</w:t>
-      </w:r>
-      <w:proofErr w:type="spellEnd"/>
-      <w:r>
-        <w:rPr>
-          <w:rFonts w:ascii="Arial" w:eastAsia="Times New Roman" w:hAnsi="Arial" w:cs="Arial"/>
-          <w:color w:val="030303"/>
-          <w:sz w:val="21"/>
-          <w:szCs w:val="21"/>
-          <w:shd w:val="clear" w:color="auto" w:fill="F9F9F9"/>
-          <w:lang w:eastAsia="es-ES_tradnl"/>
+          <w:lang w:val="en-US" w:eastAsia="es-ES_tradnl"/>
+        </w:rPr>
+        <w:t>pip install matplotlib</w:t>
+      </w:r>
+    </w:p>
+    <w:p>
+      <w:pPr>
+        <w:rPr>
+          <w:lang w:val="en-US"/>
+        </w:rPr>
+      </w:pPr>
+      <w:proofErr w:type="spellStart"/>
+      <w:r>
+        <w:rPr>
+          <w:lang w:val="en-US"/>
+        </w:rPr>
+        <w:t>sudo</w:t>
+      </w:r>
+      <w:proofErr w:type="spellEnd"/>
+      <w:r>
+        <w:rPr>
+          <w:lang w:val="en-US"/>
+        </w:rPr>
+        <w:t xml:space="preserve"> pip3.8 install </w:t>
+      </w:r>
+      <w:proofErr w:type="spellStart"/>
+      <w:r>
+        <w:rPr>
+          <w:lang w:val="en-US"/>
+        </w:rPr>
+        <w:t>openpyxl</w:t>
+      </w:r>
+      <w:proofErr w:type="spellEnd"/>
+      <w:r>
+        <w:rPr>
+          <w:lang w:val="en-US"/>
+        </w:rPr>
+        <w:br/>
+        <w:t xml:space="preserve">Para csv: </w:t>
+      </w:r>
+      <w:hyperlink r:id="rId39" w:history="1">
+        <w:r>
+          <w:rPr>
+            <w:rStyle w:val="Hipervnculo"/>
+            <w:lang w:val="en-US"/>
+          </w:rPr>
+          <w:t>https://stackoverflow.com/questions/62374618/how-to-plot-a-graph-from-csv-in-python</w:t>
+        </w:r>
+      </w:hyperlink>
+      <w:r>
+        <w:rPr>
+          <w:lang w:val="en-US"/>
         </w:rPr>
         <w:t xml:space="preserve"> </w:t>
       </w:r>
-      <w:proofErr w:type="spellStart"/>
-      <w:r>
-        <w:rPr>
-          <w:rFonts w:ascii="Arial" w:eastAsia="Times New Roman" w:hAnsi="Arial" w:cs="Arial"/>
-          <w:color w:val="030303"/>
-          <w:sz w:val="21"/>
-          <w:szCs w:val="21"/>
-          <w:shd w:val="clear" w:color="auto" w:fill="F9F9F9"/>
-          <w:lang w:eastAsia="es-ES_tradnl"/>
-        </w:rPr>
-        <w:t>install</w:t>
-      </w:r>
-      <w:proofErr w:type="spellEnd"/>
-      <w:r>
-        <w:rPr>
-          <w:rFonts w:ascii="Arial" w:eastAsia="Times New Roman" w:hAnsi="Arial" w:cs="Arial"/>
-          <w:color w:val="030303"/>
-          <w:sz w:val="21"/>
-          <w:szCs w:val="21"/>
-          <w:shd w:val="clear" w:color="auto" w:fill="F9F9F9"/>
-          <w:lang w:eastAsia="es-ES_tradnl"/>
+    </w:p>
+    <w:p>
+      <w:pPr>
+        <w:rPr>
+          <w:lang w:val="en-US" w:eastAsia="es-ES_tradnl"/>
+        </w:rPr>
+      </w:pPr>
+      <w:hyperlink r:id="rId40" w:history="1">
+        <w:r>
+          <w:rPr>
+            <w:rStyle w:val="Hipervnculo"/>
+            <w:lang w:val="en-US" w:eastAsia="es-ES_tradnl"/>
+          </w:rPr>
+          <w:t>https://www.youtube.com/watch?v=7VHvxOHNf_M</w:t>
+        </w:r>
+      </w:hyperlink>
+      <w:r>
+        <w:rPr>
+          <w:lang w:val="en-US" w:eastAsia="es-ES_tradnl"/>
         </w:rPr>
         <w:t xml:space="preserve"> </w:t>
       </w:r>
-      <w:proofErr w:type="spellStart"/>
-      <w:r>
-        <w:rPr>
-          <w:rFonts w:ascii="Arial" w:eastAsia="Times New Roman" w:hAnsi="Arial" w:cs="Arial"/>
-          <w:color w:val="030303"/>
-          <w:sz w:val="21"/>
-          <w:szCs w:val="21"/>
-          <w:shd w:val="clear" w:color="auto" w:fill="F9F9F9"/>
-          <w:lang w:eastAsia="es-ES_tradnl"/>
-        </w:rPr>
-        <w:t>matplotlib</w:t>
-      </w:r>
-      <w:proofErr w:type="spellEnd"/>
-    </w:p>
-    <w:p>
-      <w:pPr>
-        <w:rPr>
-          <w:lang w:val="es-ES_tradnl"/>
-        </w:rPr>
-      </w:pPr>
-      <w:r>
-        <w:rPr>
-          <w:lang w:val="es-ES_tradnl"/>
-        </w:rPr>
-        <w:t xml:space="preserve">sudo pip3.8 </w:t>
-      </w:r>
-      <w:proofErr w:type="spellStart"/>
-      <w:r>
-        <w:rPr>
-          <w:lang w:val="es-ES_tradnl"/>
-        </w:rPr>
-        <w:t>install</w:t>
-      </w:r>
-      <w:proofErr w:type="spellEnd"/>
-      <w:r>
-        <w:rPr>
-          <w:lang w:val="es-ES_tradnl"/>
-        </w:rPr>
+    </w:p>
+    <w:p>
+      <w:pPr>
+        <w:rPr>
+          <w:lang w:val="en-US" w:eastAsia="es-ES_tradnl"/>
+        </w:rPr>
+      </w:pPr>
+      <w:proofErr w:type="spellStart"/>
+      <w:r>
+        <w:rPr>
+          <w:lang w:val="en-US" w:eastAsia="es-ES_tradnl"/>
+        </w:rPr>
+        <w:t>vídeo</w:t>
+      </w:r>
+      <w:proofErr w:type="spellEnd"/>
+      <w:r>
+        <w:rPr>
+          <w:lang w:val="en-US" w:eastAsia="es-ES_tradnl"/>
+        </w:rPr>
+        <w:t xml:space="preserve"> scatterplot: </w:t>
+      </w:r>
+      <w:hyperlink r:id="rId41" w:history="1">
+        <w:r>
+          <w:rPr>
+            <w:rStyle w:val="Hipervnculo"/>
+            <w:lang w:val="en-US" w:eastAsia="es-ES_tradnl"/>
+          </w:rPr>
+          <w:t>https://www.youtube.com/watch?v=zZZ_RCwp49g</w:t>
+        </w:r>
+      </w:hyperlink>
+    </w:p>
+    <w:p>
+      <w:pPr>
+        <w:rPr>
+          <w:lang w:val="en-US" w:eastAsia="es-ES_tradnl"/>
+        </w:rPr>
+      </w:pPr>
+      <w:hyperlink r:id="rId42" w:history="1">
+        <w:r>
+          <w:rPr>
+            <w:rStyle w:val="Hipervnculo"/>
+            <w:lang w:val="en-US" w:eastAsia="es-ES_tradnl"/>
+          </w:rPr>
+          <w:t>https://swcarpentry.github.io/python-novice-gapminder/09-plotting/</w:t>
+        </w:r>
+      </w:hyperlink>
+    </w:p>
+    <w:p>
+      <w:pPr>
+        <w:rPr>
+          <w:lang w:val="en-US" w:eastAsia="es-ES_tradnl"/>
+        </w:rPr>
+      </w:pPr>
+      <w:r>
+        <w:rPr>
+          <w:lang w:val="en-US" w:eastAsia="es-ES_tradnl"/>
+        </w:rPr>
+        <w:t xml:space="preserve">scatterplot: </w:t>
+      </w:r>
+      <w:hyperlink r:id="rId43" w:history="1">
+        <w:r>
+          <w:rPr>
+            <w:rStyle w:val="Hipervnculo"/>
+            <w:lang w:val="en-US" w:eastAsia="es-ES_tradnl"/>
+          </w:rPr>
+          <w:t>https://medium.com/python-pandemonium/data-visualization-in-python-scatter-plots-in-matplotlib-da90ac4c99f9</w:t>
+        </w:r>
+      </w:hyperlink>
+    </w:p>
+    <w:p>
+      <w:pPr>
+        <w:rPr>
+          <w:lang w:val="en-US" w:eastAsia="es-ES_tradnl"/>
+        </w:rPr>
+      </w:pPr>
+      <w:r>
+        <w:rPr>
+          <w:lang w:val="en-US" w:eastAsia="es-ES_tradnl"/>
+        </w:rPr>
+        <w:t xml:space="preserve">scatterplots </w:t>
+      </w:r>
+      <w:proofErr w:type="spellStart"/>
+      <w:r>
+        <w:rPr>
+          <w:lang w:val="en-US" w:eastAsia="es-ES_tradnl"/>
+        </w:rPr>
+        <w:t>chulos</w:t>
+      </w:r>
+      <w:proofErr w:type="spellEnd"/>
+      <w:r>
+        <w:rPr>
+          <w:lang w:val="en-US" w:eastAsia="es-ES_tradnl"/>
+        </w:rPr>
+        <w:t xml:space="preserve">: </w:t>
+      </w:r>
+      <w:hyperlink r:id="rId44" w:history="1">
+        <w:r>
+          <w:rPr>
+            <w:rStyle w:val="Hipervnculo"/>
+            <w:lang w:val="en-US" w:eastAsia="es-ES_tradnl"/>
+          </w:rPr>
+          <w:t>https://jakevdp.github.io/PythonDataScienceHandbook/04.02-simple-scatter-plots.html</w:t>
+        </w:r>
+      </w:hyperlink>
+    </w:p>
+    <w:p>
+      <w:pPr>
+        <w:rPr>
+          <w:lang w:val="en-US" w:eastAsia="es-ES_tradnl"/>
+        </w:rPr>
+      </w:pPr>
+      <w:r>
+        <w:rPr>
+          <w:lang w:val="en-US" w:eastAsia="es-ES_tradnl"/>
+        </w:rPr>
+        <w:t xml:space="preserve">no handles with labels error: </w:t>
+      </w:r>
+      <w:hyperlink r:id="rId45" w:history="1">
+        <w:r>
+          <w:rPr>
+            <w:rStyle w:val="Hipervnculo"/>
+            <w:lang w:val="en-US" w:eastAsia="es-ES_tradnl"/>
+          </w:rPr>
+          <w:t>https://stackoverflow.com/questions/59346731/no-handles-with-labels-found-to-put-in-legend</w:t>
+        </w:r>
+      </w:hyperlink>
+    </w:p>
+    <w:p>
+      <w:pPr>
+        <w:rPr>
+          <w:lang w:val="en-US" w:eastAsia="es-ES_tradnl"/>
+        </w:rPr>
+      </w:pPr>
+      <w:hyperlink r:id="rId46" w:history="1">
+        <w:r>
+          <w:rPr>
+            <w:rStyle w:val="Hipervnculo"/>
+            <w:lang w:val="en-US" w:eastAsia="es-ES_tradnl"/>
+          </w:rPr>
+          <w:t>https://stackoverflow.com/questions/62374618/how-to-plot-a-graph-from-csv-in-python</w:t>
+        </w:r>
+      </w:hyperlink>
+    </w:p>
+    <w:p>
+      <w:pPr>
+        <w:rPr>
+          <w:lang w:eastAsia="es-ES_tradnl"/>
+        </w:rPr>
+      </w:pPr>
+      <w:r>
+        <w:rPr>
+          <w:lang w:eastAsia="es-ES_tradnl"/>
+        </w:rPr>
+        <w:t xml:space="preserve">Documentación oficial </w:t>
+      </w:r>
+      <w:proofErr w:type="spellStart"/>
+      <w:r>
+        <w:rPr>
+          <w:lang w:eastAsia="es-ES_tradnl"/>
+        </w:rPr>
+        <w:t>matlib</w:t>
+      </w:r>
+      <w:proofErr w:type="spellEnd"/>
+      <w:r>
+        <w:rPr>
+          <w:lang w:eastAsia="es-ES_tradnl"/>
+        </w:rPr>
+        <w:t xml:space="preserve">: </w:t>
+      </w:r>
+      <w:hyperlink r:id="rId47" w:history="1">
+        <w:r>
+          <w:rPr>
+            <w:rStyle w:val="Hipervnculo"/>
+            <w:lang w:eastAsia="es-ES_tradnl"/>
+          </w:rPr>
+          <w:t>https://matplotlib.org/3.2.2/gallery/misc/plotfile_demo_sgskip.html</w:t>
+        </w:r>
+      </w:hyperlink>
+    </w:p>
+    <w:p>
+      <w:pPr>
+        <w:rPr>
+          <w:lang w:val="en-US" w:eastAsia="es-ES_tradnl"/>
+        </w:rPr>
+      </w:pPr>
+      <w:r>
+        <w:rPr>
+          <w:lang w:val="en-US" w:eastAsia="es-ES_tradnl"/>
+        </w:rPr>
+        <w:t>Python plotting tutorial video: https://www.youtube.com/watch?v=0P7QnIQDBJY</w:t>
+      </w:r>
+    </w:p>
+    <w:p>
+      <w:pPr>
+        <w:rPr>
+          <w:lang w:val="en-US" w:eastAsia="es-ES_tradnl"/>
+        </w:rPr>
+      </w:pPr>
+    </w:p>
+    <w:p>
+      <w:pPr>
+        <w:rPr>
+          <w:lang w:val="en-US"/>
+        </w:rPr>
+      </w:pPr>
+    </w:p>
+    <w:p>
+      <w:r>
+        <w:t>Generar números aleatorios en Excel:</w:t>
+      </w:r>
+    </w:p>
+    <w:p>
+      <w:pPr>
+        <w:rPr>
+          <w:rStyle w:val="Hipervnculo"/>
+        </w:rPr>
+      </w:pPr>
+      <w:hyperlink r:id="rId48" w:history="1">
+        <w:r>
+          <w:rPr>
+            <w:rStyle w:val="Hipervnculo"/>
+          </w:rPr>
+          <w:t>https://www.estadisticaparatodos.es/taller/aleatorios/alea_num_excel.html</w:t>
+        </w:r>
+      </w:hyperlink>
+    </w:p>
+    <w:p>
+      <w:pPr>
+        <w:rPr>
+          <w:rStyle w:val="Hipervnculo"/>
+        </w:rPr>
+      </w:pPr>
+    </w:p>
+    <w:p>
+      <w:r>
+        <w:t xml:space="preserve">Ordenar valores de </w:t>
+      </w:r>
+      <w:proofErr w:type="spellStart"/>
+      <w:r>
+        <w:t>csv</w:t>
+      </w:r>
+      <w:proofErr w:type="spellEnd"/>
+      <w:r>
+        <w:t xml:space="preserve"> en Python (añadiendo librería </w:t>
+      </w:r>
+      <w:proofErr w:type="spellStart"/>
+      <w:r>
+        <w:t>numpy</w:t>
+      </w:r>
+      <w:proofErr w:type="spellEnd"/>
+      <w:r>
+        <w:t>):</w:t>
+      </w:r>
+    </w:p>
+    <w:p>
+      <w:hyperlink r:id="rId49" w:history="1">
+        <w:r>
+          <w:rPr>
+            <w:rStyle w:val="Hipervnculo"/>
+          </w:rPr>
+          <w:t>https://stackoverflow.com/questions/47309918/wrong-order-in-matplotlib-pyplot-scatter-plot-axis</w:t>
+        </w:r>
+      </w:hyperlink>
+      <w:r>
         <w:t xml:space="preserve"> </w:t>
       </w:r>
-      <w:proofErr w:type="spellStart"/>
-      <w:r>
-        <w:rPr>
-          <w:lang w:val="es-ES_tradnl"/>
-        </w:rPr>
-        <w:t>openpyxl</w:t>
-      </w:r>
-      <w:proofErr w:type="spellEnd"/>
-      <w:r>
-        <w:rPr>
-          <w:lang w:val="es-ES_tradnl"/>
-        </w:rPr>
-        <w:br/>
-        <w:t xml:space="preserve">Para </w:t>
-      </w:r>
-      <w:proofErr w:type="spellStart"/>
-      <w:r>
-        <w:rPr>
-          <w:lang w:val="es-ES_tradnl"/>
-        </w:rPr>
-        <w:t>csv</w:t>
-      </w:r>
-      <w:proofErr w:type="spellEnd"/>
-      <w:r>
-        <w:rPr>
-          <w:lang w:val="es-ES_tradnl"/>
-        </w:rPr>
-        <w:t xml:space="preserve">: </w:t>
-      </w:r>
-      <w:hyperlink r:id="rId39" w:history="1">
-        <w:r>
-          <w:rPr>
-            <w:rStyle w:val="Hipervnculo"/>
-            <w:lang w:val="es-ES_tradnl"/>
-          </w:rPr>
-          <w:t>https://stackoverflow.com/questions/62374618/how-to-plot-a-graph-from-csv-in-python</w:t>
-        </w:r>
-      </w:hyperlink>
-      <w:r>
-        <w:rPr>
-          <w:lang w:val="es-ES_tradnl"/>
-        </w:rPr>
-        <w:t xml:space="preserve"> </w:t>
-      </w:r>
-    </w:p>
-    <w:p>
-      <w:pPr>
-        <w:rPr>
-          <w:lang w:eastAsia="es-ES_tradnl"/>
-        </w:rPr>
-      </w:pPr>
-      <w:hyperlink r:id="rId40" w:history="1">
-        <w:r>
-          <w:rPr>
-            <w:rStyle w:val="Hipervnculo"/>
-            <w:lang w:eastAsia="es-ES_tradnl"/>
-          </w:rPr>
-          <w:t>https://www.youtube.com/watch?v=7VHvxOHNf_M</w:t>
-        </w:r>
-      </w:hyperlink>
-      <w:r>
-        <w:rPr>
-          <w:lang w:eastAsia="es-ES_tradnl"/>
-        </w:rPr>
-        <w:t xml:space="preserve"> </w:t>
-      </w:r>
-    </w:p>
-    <w:p>
-      <w:pPr>
-        <w:rPr>
-          <w:lang w:val="en-US" w:eastAsia="es-ES_tradnl"/>
-        </w:rPr>
-      </w:pPr>
-      <w:proofErr w:type="spellStart"/>
-      <w:r>
-        <w:rPr>
-          <w:lang w:val="en-US" w:eastAsia="es-ES_tradnl"/>
-        </w:rPr>
-        <w:t>vídeo</w:t>
-      </w:r>
-      <w:proofErr w:type="spellEnd"/>
-      <w:r>
-        <w:rPr>
-          <w:lang w:val="en-US" w:eastAsia="es-ES_tradnl"/>
-        </w:rPr>
-        <w:t xml:space="preserve"> scatterplot: </w:t>
-      </w:r>
-      <w:hyperlink r:id="rId41" w:history="1">
-        <w:r>
-          <w:rPr>
-            <w:rStyle w:val="Hipervnculo"/>
-            <w:lang w:val="en-US" w:eastAsia="es-ES_tradnl"/>
-          </w:rPr>
-          <w:t>https://www.youtube.com/watch?v=zZZ_RCwp49g</w:t>
-        </w:r>
-      </w:hyperlink>
-    </w:p>
-    <w:p>
-      <w:pPr>
-        <w:rPr>
-          <w:lang w:val="en-US" w:eastAsia="es-ES_tradnl"/>
-        </w:rPr>
-      </w:pPr>
-      <w:hyperlink r:id="rId42" w:history="1">
-        <w:r>
-          <w:rPr>
-            <w:rStyle w:val="Hipervnculo"/>
-            <w:lang w:val="en-US" w:eastAsia="es-ES_tradnl"/>
-          </w:rPr>
-          <w:t>https://swcarpentry.github.io/python-novice-gapminder/09-plotting/</w:t>
-        </w:r>
-      </w:hyperlink>
-    </w:p>
-    <w:p>
-      <w:pPr>
-        <w:rPr>
-          <w:lang w:val="en-US" w:eastAsia="es-ES_tradnl"/>
-        </w:rPr>
-      </w:pPr>
-      <w:r>
-        <w:rPr>
-          <w:lang w:val="en-US" w:eastAsia="es-ES_tradnl"/>
-        </w:rPr>
-        <w:t xml:space="preserve">scatterplot: </w:t>
-      </w:r>
-      <w:hyperlink r:id="rId43" w:history="1">
-        <w:r>
-          <w:rPr>
-            <w:rStyle w:val="Hipervnculo"/>
-            <w:lang w:val="en-US" w:eastAsia="es-ES_tradnl"/>
-          </w:rPr>
-          <w:t>https://medium.com/python-pandemonium/data-visualization-in-python-scatter-plots-in-matplotlib-da90ac4c99f9</w:t>
-        </w:r>
-      </w:hyperlink>
-    </w:p>
-    <w:p>
-      <w:pPr>
-        <w:rPr>
-          <w:lang w:val="en-US" w:eastAsia="es-ES_tradnl"/>
-        </w:rPr>
-      </w:pPr>
-      <w:r>
-        <w:rPr>
-          <w:lang w:val="en-US" w:eastAsia="es-ES_tradnl"/>
-        </w:rPr>
-        <w:t xml:space="preserve">scatterplots </w:t>
-      </w:r>
-      <w:proofErr w:type="spellStart"/>
-      <w:r>
-        <w:rPr>
-          <w:lang w:val="en-US" w:eastAsia="es-ES_tradnl"/>
-        </w:rPr>
-        <w:t>chulos</w:t>
-      </w:r>
-      <w:proofErr w:type="spellEnd"/>
-      <w:r>
-        <w:rPr>
-          <w:lang w:val="en-US" w:eastAsia="es-ES_tradnl"/>
-        </w:rPr>
-        <w:t xml:space="preserve">: </w:t>
-      </w:r>
-      <w:hyperlink r:id="rId44" w:history="1">
-        <w:r>
-          <w:rPr>
-            <w:rStyle w:val="Hipervnculo"/>
-            <w:lang w:val="en-US" w:eastAsia="es-ES_tradnl"/>
-          </w:rPr>
-          <w:t>https://jakevdp.github.io/PythonDataScienceHandbook/04.02-simple-scatter-plots.html</w:t>
-        </w:r>
-      </w:hyperlink>
-    </w:p>
-    <w:p>
-      <w:pPr>
-        <w:rPr>
-          <w:lang w:val="en-US" w:eastAsia="es-ES_tradnl"/>
-        </w:rPr>
-      </w:pPr>
-      <w:r>
-        <w:rPr>
-          <w:lang w:val="en-US" w:eastAsia="es-ES_tradnl"/>
-        </w:rPr>
-        <w:t xml:space="preserve">no handles with labels error: </w:t>
-      </w:r>
-      <w:hyperlink r:id="rId45" w:history="1">
-        <w:r>
-          <w:rPr>
-            <w:rStyle w:val="Hipervnculo"/>
-            <w:lang w:val="en-US" w:eastAsia="es-ES_tradnl"/>
-          </w:rPr>
-          <w:t>https://stackoverflow.com/questions/59346731/no-handles-with-labels-found-to-put-in-legend</w:t>
-        </w:r>
-      </w:hyperlink>
-    </w:p>
-    <w:p>
-      <w:pPr>
-        <w:rPr>
-          <w:lang w:val="en-US" w:eastAsia="es-ES_tradnl"/>
-        </w:rPr>
-      </w:pPr>
-      <w:hyperlink r:id="rId46" w:history="1">
-        <w:r>
-          <w:rPr>
-            <w:rStyle w:val="Hipervnculo"/>
-            <w:lang w:val="en-US" w:eastAsia="es-ES_tradnl"/>
-          </w:rPr>
-          <w:t>https://stackoverflow.com/questions/62374618/how-to-plot-a-graph-from-csv-in-python</w:t>
-        </w:r>
-      </w:hyperlink>
-    </w:p>
-    <w:p>
-      <w:pPr>
-        <w:rPr>
-          <w:lang w:eastAsia="es-ES_tradnl"/>
-        </w:rPr>
-      </w:pPr>
-      <w:r>
-        <w:rPr>
-          <w:lang w:eastAsia="es-ES_tradnl"/>
-        </w:rPr>
-        <w:t xml:space="preserve">Documentación oficial </w:t>
-      </w:r>
-      <w:proofErr w:type="spellStart"/>
-      <w:r>
-        <w:rPr>
-          <w:lang w:eastAsia="es-ES_tradnl"/>
-        </w:rPr>
-        <w:t>matlib</w:t>
-      </w:r>
-      <w:proofErr w:type="spellEnd"/>
-      <w:r>
-        <w:rPr>
-          <w:lang w:eastAsia="es-ES_tradnl"/>
-        </w:rPr>
-        <w:t xml:space="preserve">: </w:t>
-      </w:r>
-      <w:hyperlink r:id="rId47" w:history="1">
-        <w:r>
-          <w:rPr>
-            <w:rStyle w:val="Hipervnculo"/>
-            <w:lang w:eastAsia="es-ES_tradnl"/>
-          </w:rPr>
-          <w:t>https://matplotlib.org/3.2.2/gallery/misc/plotfile_demo_sgskip.html</w:t>
-        </w:r>
-      </w:hyperlink>
-    </w:p>
-    <w:p>
-      <w:pPr>
-        <w:rPr>
-          <w:lang w:val="en-US" w:eastAsia="es-ES_tradnl"/>
-        </w:rPr>
-      </w:pPr>
-      <w:r>
-        <w:rPr>
-          <w:lang w:val="en-US" w:eastAsia="es-ES_tradnl"/>
-        </w:rPr>
-        <w:t xml:space="preserve">Python plotting tutorial video: </w:t>
-      </w:r>
-      <w:r>
-        <w:rPr>
-          <w:lang w:val="en-US" w:eastAsia="es-ES_tradnl"/>
-        </w:rPr>
-        <w:t>https://www.youtube.com/watch?v=0P7QnIQDBJY</w:t>
-      </w:r>
-    </w:p>
-    <w:p>
-      <w:pPr>
-        <w:rPr>
-          <w:lang w:val="en-US" w:eastAsia="es-ES_tradnl"/>
-        </w:rPr>
-      </w:pPr>
-    </w:p>
-    <w:p>
-      <w:pPr>
-        <w:rPr>
-          <w:lang w:val="en-US"/>
-        </w:rPr>
-      </w:pPr>
-    </w:p>
-    <w:p>
-      <w:r>
-        <w:t>Generar números aleatorios en Excel:</w:t>
-      </w:r>
-    </w:p>
-    <w:p>
-      <w:hyperlink r:id="rId48" w:history="1">
-        <w:r>
-          <w:rPr>
-            <w:rStyle w:val="Hipervnculo"/>
-          </w:rPr>
-          <w:t>https://www.estadisticaparatodos.es/taller/aleatorios/alea_num_excel.html</w:t>
-        </w:r>
-      </w:hyperlink>
-    </w:p>
+    </w:p>
+    <w:p/>
     <w:p/>
     <w:p/>
     <w:sectPr>

</xml_diff>

<commit_message>
Título portada + salto de página
</commit_message>
<xml_diff>
--- a/Documentos/Webgrafía.docx
+++ b/Documentos/Webgrafía.docx
@@ -1887,13 +1887,6 @@
     <w:p>
       <w:pPr>
         <w:rPr>
-          <w:lang w:val="en-US" w:eastAsia="es-ES_tradnl"/>
-        </w:rPr>
-      </w:pPr>
-    </w:p>
-    <w:p>
-      <w:pPr>
-        <w:rPr>
           <w:lang w:val="en-US"/>
         </w:rPr>
       </w:pPr>
@@ -1959,6 +1952,65 @@
         <w:t xml:space="preserve"> </w:t>
       </w:r>
     </w:p>
+    <w:p/>
+    <w:p>
+      <w:r>
+        <w:t xml:space="preserve">Marcas en los ejes de </w:t>
+      </w:r>
+      <w:proofErr w:type="spellStart"/>
+      <w:r>
+        <w:t>plot</w:t>
+      </w:r>
+      <w:proofErr w:type="spellEnd"/>
+      <w:r>
+        <w:t xml:space="preserve"> en </w:t>
+      </w:r>
+      <w:proofErr w:type="spellStart"/>
+      <w:r>
+        <w:t>matplotlib</w:t>
+      </w:r>
+      <w:proofErr w:type="spellEnd"/>
+      <w:r>
+        <w:t>:</w:t>
+      </w:r>
+    </w:p>
+    <w:p>
+      <w:hyperlink r:id="rId50" w:history="1">
+        <w:r>
+          <w:rPr>
+            <w:rStyle w:val="Hipervnculo"/>
+          </w:rPr>
+          <w:t>https://interactivechaos.com/es/manual/tutorial-de-matplotlib/marcas-de-ejes</w:t>
+        </w:r>
+      </w:hyperlink>
+    </w:p>
+    <w:p/>
+    <w:p>
+      <w:r>
+        <w:t>Salto de página en HTML:</w:t>
+      </w:r>
+    </w:p>
+    <w:p>
+      <w:hyperlink r:id="rId51" w:history="1">
+        <w:r>
+          <w:rPr>
+            <w:rStyle w:val="Hipervnculo"/>
+          </w:rPr>
+          <w:t>https://www.w3schools.com/cssref/pr_print_pageba.asp</w:t>
+        </w:r>
+      </w:hyperlink>
+    </w:p>
+    <w:p>
+      <w:hyperlink r:id="rId52" w:history="1">
+        <w:r>
+          <w:rPr>
+            <w:rStyle w:val="Hipervnculo"/>
+          </w:rPr>
+          <w:t>https://help.moreapp.com/es/support/solutions/articles/13000032909-cómo-agregar-un-salto-de-página-a-tu-informe-pdf-moreapp</w:t>
+        </w:r>
+      </w:hyperlink>
+    </w:p>
+    <w:p/>
     <w:p/>
     <w:p/>
     <w:p/>

</xml_diff>

<commit_message>
Funciona Scatter plot con pandas
</commit_message>
<xml_diff>
--- a/Documentos/Webgrafía.docx
+++ b/Documentos/Webgrafía.docx
@@ -2077,8 +2077,208 @@
       </w:hyperlink>
     </w:p>
     <w:p/>
+    <w:p>
+      <w:r>
+        <w:t xml:space="preserve">Transformar con pandas % a </w:t>
+      </w:r>
+      <w:proofErr w:type="spellStart"/>
+      <w:r>
+        <w:t>float</w:t>
+      </w:r>
+      <w:proofErr w:type="spellEnd"/>
+      <w:r>
+        <w:t>:</w:t>
+      </w:r>
+    </w:p>
+    <w:p>
+      <w:hyperlink r:id="rId56" w:history="1">
+        <w:r>
+          <w:rPr>
+            <w:rStyle w:val="Hipervnculo"/>
+          </w:rPr>
+          <w:t>https://www.codegrepper.com/code-examples/python/convert+string+percentage+to+float+pandas</w:t>
+        </w:r>
+      </w:hyperlink>
+    </w:p>
     <w:p/>
+    <w:p>
+      <w:r>
+        <w:lastRenderedPageBreak/>
+        <w:t xml:space="preserve">Transformar con pandas de </w:t>
+      </w:r>
+      <w:proofErr w:type="spellStart"/>
+      <w:r>
+        <w:t>string</w:t>
+      </w:r>
+      <w:proofErr w:type="spellEnd"/>
+      <w:r>
+        <w:t xml:space="preserve"> a </w:t>
+      </w:r>
+      <w:proofErr w:type="spellStart"/>
+      <w:r>
+        <w:t>float</w:t>
+      </w:r>
+      <w:proofErr w:type="spellEnd"/>
+      <w:r>
+        <w:t>:</w:t>
+      </w:r>
+      <w:r>
+        <w:br/>
+      </w:r>
+      <w:hyperlink r:id="rId57" w:history="1">
+        <w:r>
+          <w:rPr>
+            <w:rStyle w:val="Hipervnculo"/>
+          </w:rPr>
+          <w:t>https://eduzen.com.ar/en/post/python-pandas-convert-string-decimal-to-float-como/</w:t>
+        </w:r>
+      </w:hyperlink>
+    </w:p>
+    <w:p>
+      <w:hyperlink r:id="rId58" w:history="1">
+        <w:r>
+          <w:rPr>
+            <w:rStyle w:val="Hipervnculo"/>
+          </w:rPr>
+          <w:t>https://datatofish.com/integer-to-float-dataframe/</w:t>
+        </w:r>
+      </w:hyperlink>
+    </w:p>
+    <w:p>
+      <w:hyperlink r:id="rId59" w:history="1">
+        <w:r>
+          <w:rPr>
+            <w:rStyle w:val="Hipervnculo"/>
+          </w:rPr>
+          <w:t>https://www.kite.com/python/answers/how-to-convert-a-pandas-dataframe-column-of-strings-to-floats-in-python</w:t>
+        </w:r>
+      </w:hyperlink>
+    </w:p>
     <w:p/>
+    <w:p>
+      <w:r>
+        <w:t xml:space="preserve">Leer </w:t>
+      </w:r>
+      <w:proofErr w:type="spellStart"/>
+      <w:r>
+        <w:t>csv</w:t>
+      </w:r>
+      <w:proofErr w:type="spellEnd"/>
+      <w:r>
+        <w:t xml:space="preserve"> con </w:t>
+      </w:r>
+      <w:proofErr w:type="spellStart"/>
+      <w:r>
+        <w:t>numpy</w:t>
+      </w:r>
+      <w:proofErr w:type="spellEnd"/>
+      <w:r>
+        <w:t>:</w:t>
+      </w:r>
+    </w:p>
+    <w:p>
+      <w:hyperlink r:id="rId60" w:history="1">
+        <w:r>
+          <w:rPr>
+            <w:rStyle w:val="Hipervnculo"/>
+          </w:rPr>
+          <w:t>https://dev.to/marcelgeo/problems-by-reading-csv-file-with-numpy-python-library-1804</w:t>
+        </w:r>
+      </w:hyperlink>
+    </w:p>
+    <w:p>
+      <w:hyperlink r:id="rId61" w:history="1">
+        <w:r>
+          <w:rPr>
+            <w:rStyle w:val="Hipervnculo"/>
+          </w:rPr>
+          <w:t>https://stackoverflow.com/questions/3518778/how-do-i-read-csv-data-into-a-record-array-in-numpy</w:t>
+        </w:r>
+      </w:hyperlink>
+    </w:p>
+    <w:p>
+      <w:hyperlink r:id="rId62" w:history="1">
+        <w:r>
+          <w:rPr>
+            <w:rStyle w:val="Hipervnculo"/>
+          </w:rPr>
+          <w:t>https://www.kite.com/python/answers/how-to-plot-data-from-a-csv-file-in-python</w:t>
+        </w:r>
+      </w:hyperlink>
+    </w:p>
+    <w:p/>
+    <w:p>
+      <w:pPr>
+        <w:rPr>
+          <w:lang w:val="en-US"/>
+        </w:rPr>
+      </w:pPr>
+      <w:r>
+        <w:rPr>
+          <w:lang w:val="en-US"/>
+        </w:rPr>
+        <w:t>Pandas plotting:</w:t>
+      </w:r>
+    </w:p>
+    <w:p>
+      <w:pPr>
+        <w:rPr>
+          <w:lang w:val="en-US"/>
+        </w:rPr>
+      </w:pPr>
+      <w:r>
+        <w:rPr>
+          <w:lang w:val="en-US"/>
+        </w:rPr>
+        <w:t xml:space="preserve"> </w:t>
+      </w:r>
+      <w:hyperlink r:id="rId63" w:history="1">
+        <w:r>
+          <w:rPr>
+            <w:rStyle w:val="Hipervnculo"/>
+            <w:lang w:val="en-US"/>
+          </w:rPr>
+          <w:t>https://www.kite.com/python/answers/how-to-plot-data-from-a-csv-file-in-python</w:t>
+        </w:r>
+      </w:hyperlink>
+    </w:p>
+    <w:p>
+      <w:pPr>
+        <w:rPr>
+          <w:lang w:val="en-US"/>
+        </w:rPr>
+      </w:pPr>
+      <w:hyperlink r:id="rId64" w:history="1">
+        <w:r>
+          <w:rPr>
+            <w:rStyle w:val="Hipervnculo"/>
+            <w:lang w:val="en-US"/>
+          </w:rPr>
+          <w:t>https://www.dataindependent.com/pandas/pandas-scatter-plot/</w:t>
+        </w:r>
+      </w:hyperlink>
+    </w:p>
+    <w:p>
+      <w:pPr>
+        <w:rPr>
+          <w:lang w:val="en-US"/>
+        </w:rPr>
+      </w:pPr>
+    </w:p>
+    <w:p>
+      <w:pPr>
+        <w:rPr>
+          <w:lang w:val="en-US"/>
+        </w:rPr>
+      </w:pPr>
+    </w:p>
+    <w:p>
+      <w:pPr>
+        <w:rPr>
+          <w:lang w:val="en-US"/>
+        </w:rPr>
+      </w:pPr>
+    </w:p>
     <w:sectPr>
       <w:pgSz w:w="11900" w:h="16840"/>
       <w:pgMar w:top="1417" w:right="1701" w:bottom="1417" w:left="1701" w:header="708" w:footer="708" w:gutter="0"/>

</xml_diff>

<commit_message>
Documentación sobre tipos de gráficos
</commit_message>
<xml_diff>
--- a/Documentos/Webgrafía.docx
+++ b/Documentos/Webgrafía.docx
@@ -2266,19 +2266,53 @@
       </w:pPr>
     </w:p>
     <w:p>
-      <w:pPr>
-        <w:rPr>
-          <w:lang w:val="en-US"/>
-        </w:rPr>
-      </w:pPr>
-    </w:p>
-    <w:p>
-      <w:pPr>
-        <w:rPr>
-          <w:lang w:val="en-US"/>
-        </w:rPr>
-      </w:pPr>
-    </w:p>
+      <w:r>
+        <w:t xml:space="preserve">Tipos de gráficos con </w:t>
+      </w:r>
+      <w:proofErr w:type="spellStart"/>
+      <w:r>
+        <w:t>matplotlib</w:t>
+      </w:r>
+      <w:proofErr w:type="spellEnd"/>
+      <w:r>
+        <w:t>:</w:t>
+      </w:r>
+    </w:p>
+    <w:p>
+      <w:r>
+        <w:t>Cont</w:t>
+      </w:r>
+      <w:r>
+        <w:t xml:space="preserve">inuos variable </w:t>
+      </w:r>
+      <w:proofErr w:type="spellStart"/>
+      <w:r>
+        <w:t>plots</w:t>
+      </w:r>
+      <w:proofErr w:type="spellEnd"/>
+      <w:r>
+        <w:t xml:space="preserve">: </w:t>
+      </w:r>
+      <w:hyperlink r:id="rId65" w:history="1">
+        <w:r>
+          <w:rPr>
+            <w:rStyle w:val="Hipervnculo"/>
+          </w:rPr>
+          <w:t>https://www.analyseup.com/python-data-science-reference/seaborn-continuous-variables.html</w:t>
+        </w:r>
+      </w:hyperlink>
+    </w:p>
+    <w:p>
+      <w:hyperlink r:id="rId66" w:history="1">
+        <w:r>
+          <w:rPr>
+            <w:rStyle w:val="Hipervnculo"/>
+          </w:rPr>
+          <w:t>https://www.machinelearningplus.com/plots/top-50-matplotlib-visualizations-the-master-plots-python/</w:t>
+        </w:r>
+      </w:hyperlink>
+    </w:p>
+    <w:p/>
     <w:sectPr>
       <w:pgSz w:w="11900" w:h="16840"/>
       <w:pgMar w:top="1417" w:right="1701" w:bottom="1417" w:left="1701" w:header="708" w:footer="708" w:gutter="0"/>

</xml_diff>

<commit_message>
Ajustando scatter plot a las nuevas bbdd
</commit_message>
<xml_diff>
--- a/Documentos/Webgrafía.docx
+++ b/Documentos/Webgrafía.docx
@@ -2313,6 +2313,137 @@
       </w:hyperlink>
     </w:p>
     <w:p/>
+    <w:p>
+      <w:r>
+        <w:t xml:space="preserve">Resaltar un punto concreto en </w:t>
+      </w:r>
+      <w:proofErr w:type="spellStart"/>
+      <w:r>
+        <w:t>scatter</w:t>
+      </w:r>
+      <w:proofErr w:type="spellEnd"/>
+      <w:r>
+        <w:t xml:space="preserve"> </w:t>
+      </w:r>
+      <w:proofErr w:type="spellStart"/>
+      <w:r>
+        <w:t>plot</w:t>
+      </w:r>
+      <w:proofErr w:type="spellEnd"/>
+      <w:r>
+        <w:t xml:space="preserve">: </w:t>
+      </w:r>
+      <w:hyperlink r:id="rId67" w:history="1">
+        <w:r>
+          <w:rPr>
+            <w:rStyle w:val="Hipervnculo"/>
+          </w:rPr>
+          <w:t>https://stackoverflow.com/questions/</w:t>
+        </w:r>
+        <w:r>
+          <w:rPr>
+            <w:rStyle w:val="Hipervnculo"/>
+          </w:rPr>
+          <w:t>3</w:t>
+        </w:r>
+        <w:r>
+          <w:rPr>
+            <w:rStyle w:val="Hipervnculo"/>
+          </w:rPr>
+          <w:t>8512485/highlight-specific-points-in-matplotlib-scatterplot</w:t>
+        </w:r>
+      </w:hyperlink>
+    </w:p>
+    <w:p/>
+    <w:p>
+      <w:r>
+        <w:t xml:space="preserve">Usar </w:t>
+      </w:r>
+      <w:proofErr w:type="spellStart"/>
+      <w:r>
+        <w:t>dataframes</w:t>
+      </w:r>
+      <w:proofErr w:type="spellEnd"/>
+      <w:r>
+        <w:t xml:space="preserve"> diferentes en un mismo </w:t>
+      </w:r>
+      <w:proofErr w:type="spellStart"/>
+      <w:r>
+        <w:t>plot</w:t>
+      </w:r>
+      <w:proofErr w:type="spellEnd"/>
+      <w:r>
+        <w:t xml:space="preserve">: </w:t>
+      </w:r>
+      <w:hyperlink r:id="rId68" w:history="1">
+        <w:r>
+          <w:rPr>
+            <w:rStyle w:val="Hipervnculo"/>
+          </w:rPr>
+          <w:t>https://stackoverflow.com/questions/59766933/plots-different-columns-of-different-dataframe-in-one-plot-as-scatter-plot</w:t>
+        </w:r>
+      </w:hyperlink>
+    </w:p>
+    <w:p/>
+    <w:p>
+      <w:r>
+        <w:t xml:space="preserve">Dibujar una línea dentro de </w:t>
+      </w:r>
+      <w:proofErr w:type="spellStart"/>
+      <w:r>
+        <w:t>scatter</w:t>
+      </w:r>
+      <w:proofErr w:type="spellEnd"/>
+      <w:r>
+        <w:t xml:space="preserve">: </w:t>
+      </w:r>
+      <w:hyperlink r:id="rId69" w:history="1">
+        <w:r>
+          <w:rPr>
+            <w:rStyle w:val="Hipervnculo"/>
+          </w:rPr>
+          <w:t>https://stackoverflow.com/questions/12981696/how-to-draw-line-inside-a-scatter-plot</w:t>
+        </w:r>
+      </w:hyperlink>
+    </w:p>
+    <w:p/>
+    <w:p>
+      <w:pPr>
+        <w:rPr>
+          <w:lang w:val="en-US"/>
+        </w:rPr>
+      </w:pPr>
+      <w:proofErr w:type="spellStart"/>
+      <w:r>
+        <w:rPr>
+          <w:lang w:val="en-US"/>
+        </w:rPr>
+        <w:t>Set_context</w:t>
+      </w:r>
+      <w:proofErr w:type="spellEnd"/>
+      <w:r>
+        <w:rPr>
+          <w:lang w:val="en-US"/>
+        </w:rPr>
+        <w:t xml:space="preserve"> de seaborn: </w:t>
+      </w:r>
+      <w:hyperlink r:id="rId70" w:history="1">
+        <w:r>
+          <w:rPr>
+            <w:rStyle w:val="Hipervnculo"/>
+            <w:lang w:val="en-US"/>
+          </w:rPr>
+          <w:t>https://seaborn.pydata.org/generated/seaborn.set_context.html</w:t>
+        </w:r>
+      </w:hyperlink>
+    </w:p>
+    <w:p>
+      <w:pPr>
+        <w:rPr>
+          <w:lang w:val="en-US"/>
+        </w:rPr>
+      </w:pPr>
+    </w:p>
     <w:sectPr>
       <w:pgSz w:w="11900" w:h="16840"/>
       <w:pgMar w:top="1417" w:right="1701" w:bottom="1417" w:left="1701" w:header="708" w:footer="708" w:gutter="0"/>

</xml_diff>

<commit_message>
Combinar las bbdd de pacientes en un único archivo
</commit_message>
<xml_diff>
--- a/Documentos/Webgrafía.docx
+++ b/Documentos/Webgrafía.docx
@@ -2338,19 +2338,7 @@
           <w:rPr>
             <w:rStyle w:val="Hipervnculo"/>
           </w:rPr>
-          <w:t>https://stackoverflow.com/questions/</w:t>
-        </w:r>
-        <w:r>
-          <w:rPr>
-            <w:rStyle w:val="Hipervnculo"/>
-          </w:rPr>
-          <w:t>3</w:t>
-        </w:r>
-        <w:r>
-          <w:rPr>
-            <w:rStyle w:val="Hipervnculo"/>
-          </w:rPr>
-          <w:t>8512485/highlight-specific-points-in-matplotlib-scatterplot</w:t>
+          <w:t>https://stackoverflow.com/questions/38512485/highlight-specific-points-in-matplotlib-scatterplot</w:t>
         </w:r>
       </w:hyperlink>
     </w:p>
@@ -2444,6 +2432,44 @@
         </w:rPr>
       </w:pPr>
     </w:p>
+    <w:p>
+      <w:r>
+        <w:t xml:space="preserve">Combinar columnas concretas de </w:t>
+      </w:r>
+      <w:proofErr w:type="spellStart"/>
+      <w:r>
+        <w:t>excel</w:t>
+      </w:r>
+      <w:proofErr w:type="spellEnd"/>
+      <w:r>
+        <w:t xml:space="preserve"> con pand</w:t>
+      </w:r>
+      <w:r>
+        <w:t>as:</w:t>
+      </w:r>
+    </w:p>
+    <w:p>
+      <w:hyperlink r:id="rId71" w:history="1">
+        <w:r>
+          <w:rPr>
+            <w:rStyle w:val="Hipervnculo"/>
+          </w:rPr>
+          <w:t>https://www.geeksforgeeks.org/how-to-merge-two-csv-files-by-specific-column-using-pandas-in-python/</w:t>
+        </w:r>
+      </w:hyperlink>
+    </w:p>
+    <w:p>
+      <w:hyperlink r:id="rId72" w:history="1">
+        <w:r>
+          <w:rPr>
+            <w:rStyle w:val="Hipervnculo"/>
+          </w:rPr>
+          <w:t>https://www.youtube.com/watch?v=dcQs8k9WGbY</w:t>
+        </w:r>
+      </w:hyperlink>
+    </w:p>
+    <w:p/>
+    <w:p/>
     <w:sectPr>
       <w:pgSz w:w="11900" w:h="16840"/>
       <w:pgMar w:top="1417" w:right="1701" w:bottom="1417" w:left="1701" w:header="708" w:footer="708" w:gutter="0"/>

</xml_diff>

<commit_message>
Generación de dos gráficos distintos en un mismo script
</commit_message>
<xml_diff>
--- a/Documentos/Webgrafía.docx
+++ b/Documentos/Webgrafía.docx
@@ -2266,6 +2266,62 @@
       </w:pPr>
     </w:p>
     <w:p>
+      <w:pPr>
+        <w:rPr>
+          <w:lang w:val="en-US"/>
+        </w:rPr>
+      </w:pPr>
+      <w:r>
+        <w:rPr>
+          <w:lang w:val="en-US"/>
+        </w:rPr>
+        <w:t xml:space="preserve">Scatterplot </w:t>
+      </w:r>
+      <w:proofErr w:type="spellStart"/>
+      <w:r>
+        <w:rPr>
+          <w:lang w:val="en-US"/>
+        </w:rPr>
+        <w:t>en</w:t>
+      </w:r>
+      <w:proofErr w:type="spellEnd"/>
+      <w:r>
+        <w:rPr>
+          <w:lang w:val="en-US"/>
+        </w:rPr>
+        <w:t xml:space="preserve"> seaborn:</w:t>
+      </w:r>
+    </w:p>
+    <w:p>
+      <w:pPr>
+        <w:rPr>
+          <w:lang w:val="en-US"/>
+        </w:rPr>
+      </w:pPr>
+      <w:hyperlink r:id="rId65" w:history="1">
+        <w:r>
+          <w:rPr>
+            <w:rStyle w:val="Hipervnculo"/>
+            <w:lang w:val="en-US"/>
+          </w:rPr>
+          <w:t>https://seaborn.pydata.org/generated/seaborn.scatterplot.html</w:t>
+        </w:r>
+      </w:hyperlink>
+      <w:r>
+        <w:rPr>
+          <w:lang w:val="en-US"/>
+        </w:rPr>
+        <w:t xml:space="preserve"> </w:t>
+      </w:r>
+    </w:p>
+    <w:p>
+      <w:pPr>
+        <w:rPr>
+          <w:lang w:val="en-US"/>
+        </w:rPr>
+      </w:pPr>
+    </w:p>
+    <w:p>
       <w:r>
         <w:t xml:space="preserve">Tipos de gráficos con </w:t>
       </w:r>
@@ -2293,7 +2349,7 @@
       <w:r>
         <w:t xml:space="preserve">: </w:t>
       </w:r>
-      <w:hyperlink r:id="rId65" w:history="1">
+      <w:hyperlink r:id="rId66" w:history="1">
         <w:r>
           <w:rPr>
             <w:rStyle w:val="Hipervnculo"/>
@@ -2303,7 +2359,7 @@
       </w:hyperlink>
     </w:p>
     <w:p>
-      <w:hyperlink r:id="rId66" w:history="1">
+      <w:hyperlink r:id="rId67" w:history="1">
         <w:r>
           <w:rPr>
             <w:rStyle w:val="Hipervnculo"/>
@@ -2333,7 +2389,7 @@
       <w:r>
         <w:t xml:space="preserve">: </w:t>
       </w:r>
-      <w:hyperlink r:id="rId67" w:history="1">
+      <w:hyperlink r:id="rId68" w:history="1">
         <w:r>
           <w:rPr>
             <w:rStyle w:val="Hipervnculo"/>
@@ -2363,7 +2419,7 @@
       <w:r>
         <w:t xml:space="preserve">: </w:t>
       </w:r>
-      <w:hyperlink r:id="rId68" w:history="1">
+      <w:hyperlink r:id="rId69" w:history="1">
         <w:r>
           <w:rPr>
             <w:rStyle w:val="Hipervnculo"/>
@@ -2385,7 +2441,7 @@
       <w:r>
         <w:t xml:space="preserve">: </w:t>
       </w:r>
-      <w:hyperlink r:id="rId69" w:history="1">
+      <w:hyperlink r:id="rId70" w:history="1">
         <w:r>
           <w:rPr>
             <w:rStyle w:val="Hipervnculo"/>
@@ -2415,7 +2471,7 @@
         </w:rPr>
         <w:t xml:space="preserve"> de seaborn: </w:t>
       </w:r>
-      <w:hyperlink r:id="rId70" w:history="1">
+      <w:hyperlink r:id="rId71" w:history="1">
         <w:r>
           <w:rPr>
             <w:rStyle w:val="Hipervnculo"/>
@@ -2449,7 +2505,7 @@
       </w:r>
     </w:p>
     <w:p>
-      <w:hyperlink r:id="rId71" w:history="1">
+      <w:hyperlink r:id="rId72" w:history="1">
         <w:r>
           <w:rPr>
             <w:rStyle w:val="Hipervnculo"/>
@@ -2459,7 +2515,7 @@
       </w:hyperlink>
     </w:p>
     <w:p>
-      <w:hyperlink r:id="rId72" w:history="1">
+      <w:hyperlink r:id="rId73" w:history="1">
         <w:r>
           <w:rPr>
             <w:rStyle w:val="Hipervnculo"/>

</xml_diff>

<commit_message>
Ajustar dimensiones de gráficos
</commit_message>
<xml_diff>
--- a/Documentos/Webgrafía.docx
+++ b/Documentos/Webgrafía.docx
@@ -2398,7 +2398,28 @@
         </w:r>
       </w:hyperlink>
     </w:p>
+    <w:p>
+      <w:hyperlink r:id="rId69" w:history="1">
+        <w:r>
+          <w:rPr>
+            <w:rStyle w:val="Hipervnculo"/>
+          </w:rPr>
+          <w:t>https://stackoverflow.com/questions/41489543/using-matplotlib-how-to-highlight-one-point-in-the-final-plot</w:t>
+        </w:r>
+      </w:hyperlink>
+    </w:p>
+    <w:p>
+      <w:hyperlink r:id="rId70" w:history="1">
+        <w:r>
+          <w:rPr>
+            <w:rStyle w:val="Hipervnculo"/>
+          </w:rPr>
+          <w:t>https://cmdlinetips.com/2019/11/how-to-highlight-data-points-with-colors-and-text-in-python/</w:t>
+        </w:r>
+      </w:hyperlink>
+    </w:p>
     <w:p/>
+    <w:p/>
     <w:p>
       <w:r>
         <w:t xml:space="preserve">Usar </w:t>
@@ -2419,7 +2440,7 @@
       <w:r>
         <w:t xml:space="preserve">: </w:t>
       </w:r>
-      <w:hyperlink r:id="rId69" w:history="1">
+      <w:hyperlink r:id="rId71" w:history="1">
         <w:r>
           <w:rPr>
             <w:rStyle w:val="Hipervnculo"/>
@@ -2441,7 +2462,7 @@
       <w:r>
         <w:t xml:space="preserve">: </w:t>
       </w:r>
-      <w:hyperlink r:id="rId70" w:history="1">
+      <w:hyperlink r:id="rId72" w:history="1">
         <w:r>
           <w:rPr>
             <w:rStyle w:val="Hipervnculo"/>
@@ -2471,7 +2492,7 @@
         </w:rPr>
         <w:t xml:space="preserve"> de seaborn: </w:t>
       </w:r>
-      <w:hyperlink r:id="rId71" w:history="1">
+      <w:hyperlink r:id="rId73" w:history="1">
         <w:r>
           <w:rPr>
             <w:rStyle w:val="Hipervnculo"/>
@@ -2505,7 +2526,7 @@
       </w:r>
     </w:p>
     <w:p>
-      <w:hyperlink r:id="rId72" w:history="1">
+      <w:hyperlink r:id="rId74" w:history="1">
         <w:r>
           <w:rPr>
             <w:rStyle w:val="Hipervnculo"/>
@@ -2515,7 +2536,7 @@
       </w:hyperlink>
     </w:p>
     <w:p>
-      <w:hyperlink r:id="rId73" w:history="1">
+      <w:hyperlink r:id="rId75" w:history="1">
         <w:r>
           <w:rPr>
             <w:rStyle w:val="Hipervnculo"/>
@@ -2525,6 +2546,26 @@
       </w:hyperlink>
     </w:p>
     <w:p/>
+    <w:p>
+      <w:proofErr w:type="spellStart"/>
+      <w:r>
+        <w:t>sns.pointplot</w:t>
+      </w:r>
+      <w:proofErr w:type="spellEnd"/>
+      <w:r>
+        <w:t>:</w:t>
+      </w:r>
+    </w:p>
+    <w:p>
+      <w:hyperlink r:id="rId76" w:history="1">
+        <w:r>
+          <w:rPr>
+            <w:rStyle w:val="Hipervnculo"/>
+          </w:rPr>
+          <w:t>https://seaborn.pydata.org/generated/seaborn.pointplot.html</w:t>
+        </w:r>
+      </w:hyperlink>
+    </w:p>
     <w:p/>
     <w:sectPr>
       <w:pgSz w:w="11900" w:h="16840"/>

</xml_diff>

<commit_message>
Webgrafía: dibujar una línea para un punto concreto en scatter plot
</commit_message>
<xml_diff>
--- a/Documentos/Webgrafía.docx
+++ b/Documentos/Webgrafía.docx
@@ -2563,6 +2563,30 @@
             <w:rStyle w:val="Hipervnculo"/>
           </w:rPr>
           <w:t>https://seaborn.pydata.org/generated/seaborn.pointplot.html</w:t>
+        </w:r>
+      </w:hyperlink>
+    </w:p>
+    <w:p/>
+    <w:p>
+      <w:r>
+        <w:t xml:space="preserve">Dibujar una línea en </w:t>
+      </w:r>
+      <w:proofErr w:type="spellStart"/>
+      <w:r>
+        <w:t>scatterplot</w:t>
+      </w:r>
+      <w:proofErr w:type="spellEnd"/>
+      <w:r>
+        <w:t>:</w:t>
+      </w:r>
+    </w:p>
+    <w:p>
+      <w:hyperlink r:id="rId77" w:history="1">
+        <w:r>
+          <w:rPr>
+            <w:rStyle w:val="Hipervnculo"/>
+          </w:rPr>
+          <w:t>https://stackoverflow.com/questions/24988448/how-to-draw-vertical-lines-on-a-given-plot-in-matplotlib</w:t>
         </w:r>
       </w:hyperlink>
     </w:p>

</xml_diff>

<commit_message>
Figura volumen-mejoría incluída en el informe
</commit_message>
<xml_diff>
--- a/Documentos/Webgrafía.docx
+++ b/Documentos/Webgrafía.docx
@@ -2656,6 +2656,94 @@
         </w:r>
       </w:hyperlink>
     </w:p>
+    <w:p/>
+    <w:p>
+      <w:r>
+        <w:t xml:space="preserve">Añadir varios </w:t>
+      </w:r>
+      <w:proofErr w:type="spellStart"/>
+      <w:r>
+        <w:t>subplots</w:t>
+      </w:r>
+      <w:proofErr w:type="spellEnd"/>
+      <w:r>
+        <w:t xml:space="preserve"> a una figura:</w:t>
+      </w:r>
+    </w:p>
+    <w:p>
+      <w:hyperlink r:id="rId81" w:history="1">
+        <w:r>
+          <w:rPr>
+            <w:rStyle w:val="Hipervnculo"/>
+          </w:rPr>
+          <w:t>https://matplotlib.org/stable/gallery/subplots_axes_and_figures/subplots_demo.html</w:t>
+        </w:r>
+      </w:hyperlink>
+    </w:p>
+    <w:p>
+      <w:hyperlink r:id="rId82" w:history="1">
+        <w:r>
+          <w:rPr>
+            <w:rStyle w:val="Hipervnculo"/>
+          </w:rPr>
+          <w:t>https://www.codegrepper.com/code-examples/typescript/seaborn+two+plots+side+by+side</w:t>
+        </w:r>
+      </w:hyperlink>
+    </w:p>
+    <w:p>
+      <w:hyperlink r:id="rId83" w:history="1">
+        <w:r>
+          <w:rPr>
+            <w:rStyle w:val="Hipervnculo"/>
+          </w:rPr>
+          <w:t>https://towardsdatascience.com/customizing-multiple-subplots-in-matplotlib-a3e1c2e099bc</w:t>
+        </w:r>
+      </w:hyperlink>
+      <w:r>
+        <w:t xml:space="preserve"> </w:t>
+      </w:r>
+    </w:p>
+    <w:p>
+      <w:hyperlink r:id="rId84" w:history="1">
+        <w:r>
+          <w:rPr>
+            <w:rStyle w:val="Hipervnculo"/>
+          </w:rPr>
+          <w:t>https://stackoverflow.com/questions/43131274/how-do-i-plot-two-countplot-graphs-side-by-side-in-seaborn</w:t>
+        </w:r>
+      </w:hyperlink>
+    </w:p>
+    <w:p>
+      <w:hyperlink r:id="rId85" w:history="1">
+        <w:r>
+          <w:rPr>
+            <w:rStyle w:val="Hipervnculo"/>
+          </w:rPr>
+          <w:t>https://stackoverflow.com/questions/25239933/how-to-add-title-to-subplots-in-matplotlib</w:t>
+        </w:r>
+      </w:hyperlink>
+    </w:p>
+    <w:p>
+      <w:hyperlink r:id="rId86" w:history="1">
+        <w:r>
+          <w:rPr>
+            <w:rStyle w:val="Hipervnculo"/>
+          </w:rPr>
+          <w:t>https://stackoverflow.com/questions/6963035/pyplot-axes-labels-for-subplots</w:t>
+        </w:r>
+      </w:hyperlink>
+    </w:p>
+    <w:p>
+      <w:hyperlink r:id="rId87" w:history="1">
+        <w:r>
+          <w:rPr>
+            <w:rStyle w:val="Hipervnculo"/>
+          </w:rPr>
+          <w:t>https://matplotlib.org/stable/api/_as_gen/matplotlib.pyplot.figure.html</w:t>
+        </w:r>
+      </w:hyperlink>
+    </w:p>
+    <w:p/>
     <w:p/>
     <w:p/>
     <w:sectPr>

</xml_diff>